<commit_message>
New features: eng cv and upload img
</commit_message>
<xml_diff>
--- a/web-cv-rest/src/main/resources/msmall.docx
+++ b/web-cv-rest/src/main/resources/msmall.docx
@@ -79,6 +79,42 @@
                               </w:rPr>
                             </w:pPr>
                           </w:p>
+                          <w:tbl>
+                            <w:tblPr>
+                              <w:tblStyle w:val="Tabellrutnt"/>
+                              <w:tblW w:w="0" w:type="auto"/>
+                              <w:tblBorders>
+                                <w:top w:val="none" w:sz="0" w:space="0" w:color="auto"/>
+                                <w:left w:val="none" w:sz="0" w:space="0" w:color="auto"/>
+                                <w:bottom w:val="none" w:sz="0" w:space="0" w:color="auto"/>
+                                <w:right w:val="none" w:sz="0" w:space="0" w:color="auto"/>
+                                <w:insideH w:val="none" w:sz="0" w:space="0" w:color="auto"/>
+                                <w:insideV w:val="none" w:sz="0" w:space="0" w:color="auto"/>
+                              </w:tblBorders>
+                              <w:tblLook w:val="04A0" w:firstRow="1" w:lastRow="0" w:firstColumn="1" w:lastColumn="0" w:noHBand="0" w:noVBand="1"/>
+                            </w:tblPr>
+                            <w:tblGrid>
+                              <w:gridCol w:w="8687"/>
+                            </w:tblGrid>
+                            <w:tr>
+                              <w:tc>
+                                <w:tcPr>
+                                  <w:tcW w:w="8692" w:type="dxa"/>
+                                </w:tcPr>
+                                <w:p>
+                                  <w:pPr>
+                                    <w:autoSpaceDE w:val="0"/>
+                                    <w:autoSpaceDN w:val="0"/>
+                                    <w:adjustRightInd w:val="0"/>
+                                    <w:spacing w:after="200"/>
+                                  </w:pPr>
+                                  <w:r>
+                                    <w:t>infotext</w:t>
+                                  </w:r>
+                                </w:p>
+                              </w:tc>
+                            </w:tr>
+                          </w:tbl>
                           <w:p>
                             <w:pPr>
                               <w:autoSpaceDE w:val="0"/>
@@ -86,27 +122,6 @@
                               <w:adjustRightInd w:val="0"/>
                               <w:spacing w:after="0" w:line="240" w:lineRule="auto"/>
                             </w:pPr>
-                            <w:r>
-                              <w:fldChar w:fldCharType="begin"/>
-                            </w:r>
-                            <w:r>
-                              <w:instrText xml:space="preserve"> MERGEFIELD  intortext  \* MERGEFORMAT </w:instrText>
-                            </w:r>
-                            <w:r>
-                              <w:fldChar w:fldCharType="separate"/>
-                            </w:r>
-                            <w:r>
-                              <w:rPr>
-                                <w:noProof/>
-                              </w:rPr>
-                              <w:t>«intortext»</w:t>
-                            </w:r>
-                            <w:r>
-                              <w:rPr>
-                                <w:noProof/>
-                              </w:rPr>
-                              <w:fldChar w:fldCharType="end"/>
-                            </w:r>
                           </w:p>
                         </w:txbxContent>
                       </wps:txbx>
@@ -146,6 +161,42 @@
                         </w:rPr>
                       </w:pPr>
                     </w:p>
+                    <w:tbl>
+                      <w:tblPr>
+                        <w:tblStyle w:val="Tabellrutnt"/>
+                        <w:tblW w:w="0" w:type="auto"/>
+                        <w:tblBorders>
+                          <w:top w:val="none" w:sz="0" w:space="0" w:color="auto"/>
+                          <w:left w:val="none" w:sz="0" w:space="0" w:color="auto"/>
+                          <w:bottom w:val="none" w:sz="0" w:space="0" w:color="auto"/>
+                          <w:right w:val="none" w:sz="0" w:space="0" w:color="auto"/>
+                          <w:insideH w:val="none" w:sz="0" w:space="0" w:color="auto"/>
+                          <w:insideV w:val="none" w:sz="0" w:space="0" w:color="auto"/>
+                        </w:tblBorders>
+                        <w:tblLook w:val="04A0" w:firstRow="1" w:lastRow="0" w:firstColumn="1" w:lastColumn="0" w:noHBand="0" w:noVBand="1"/>
+                      </w:tblPr>
+                      <w:tblGrid>
+                        <w:gridCol w:w="8687"/>
+                      </w:tblGrid>
+                      <w:tr>
+                        <w:tc>
+                          <w:tcPr>
+                            <w:tcW w:w="8692" w:type="dxa"/>
+                          </w:tcPr>
+                          <w:p>
+                            <w:pPr>
+                              <w:autoSpaceDE w:val="0"/>
+                              <w:autoSpaceDN w:val="0"/>
+                              <w:adjustRightInd w:val="0"/>
+                              <w:spacing w:after="200"/>
+                            </w:pPr>
+                            <w:r>
+                              <w:t>infotext</w:t>
+                            </w:r>
+                          </w:p>
+                        </w:tc>
+                      </w:tr>
+                    </w:tbl>
                     <w:p>
                       <w:pPr>
                         <w:autoSpaceDE w:val="0"/>
@@ -153,14 +204,6 @@
                         <w:adjustRightInd w:val="0"/>
                         <w:spacing w:after="0" w:line="240" w:lineRule="auto"/>
                       </w:pPr>
-                      <w:fldSimple w:instr=" MERGEFIELD  intortext  \* MERGEFORMAT ">
-                        <w:r>
-                          <w:rPr>
-                            <w:noProof/>
-                          </w:rPr>
-                          <w:t>«intortext»</w:t>
-                        </w:r>
-                      </w:fldSimple>
                     </w:p>
                   </w:txbxContent>
                 </v:textbox>
@@ -577,10 +620,10 @@
         <mc:AlternateContent>
           <mc:Choice Requires="wps">
             <w:drawing>
-              <wp:inline distT="0" distB="0" distL="0" distR="0">
-                <wp:extent cx="799200" cy="471600"/>
-                <wp:effectExtent l="0" t="0" r="20320" b="19685"/>
-                <wp:docPr id="10" name="AutoShape 4"/>
+              <wp:inline distT="0" distB="0" distL="0" distR="0" wp14:anchorId="76D53FA3" wp14:editId="6DF7482C">
+                <wp:extent cx="910800" cy="550800"/>
+                <wp:effectExtent l="0" t="0" r="12700" b="27305"/>
+                <wp:docPr id="1" name="AutoShape 8"/>
                 <wp:cNvGraphicFramePr>
                   <a:graphicFrameLocks xmlns:a="http://schemas.openxmlformats.org/drawingml/2006/main"/>
                 </wp:cNvGraphicFramePr>
@@ -593,11 +636,11 @@
                       <wps:spPr bwMode="auto">
                         <a:xfrm>
                           <a:off x="0" y="0"/>
-                          <a:ext cx="799200" cy="471600"/>
+                          <a:ext cx="910800" cy="550800"/>
                         </a:xfrm>
                         <a:prstGeom prst="bracketPair">
                           <a:avLst>
-                            <a:gd name="adj" fmla="val 47368"/>
+                            <a:gd name="adj" fmla="val 50000"/>
                           </a:avLst>
                         </a:prstGeom>
                         <a:solidFill>
@@ -646,8 +689,8 @@
                               <w:rPr>
                                 <w:rFonts w:cs="Arial"/>
                                 <w:color w:val="000000"/>
-                                <w:sz w:val="17"/>
-                                <w:szCs w:val="17"/>
+                                <w:sz w:val="20"/>
+                                <w:szCs w:val="20"/>
                                 <w:lang w:val="en-US"/>
                               </w:rPr>
                               <w:fldChar w:fldCharType="begin"/>
@@ -656,8 +699,8 @@
                               <w:rPr>
                                 <w:rFonts w:cs="Arial"/>
                                 <w:color w:val="000000"/>
-                                <w:sz w:val="17"/>
-                                <w:szCs w:val="17"/>
+                                <w:sz w:val="20"/>
+                                <w:szCs w:val="20"/>
                                 <w:lang w:val="en-US"/>
                               </w:rPr>
                               <w:instrText xml:space="preserve"> MERGEFIELD  languages  \* MERGEFORMAT </w:instrText>
@@ -666,8 +709,8 @@
                               <w:rPr>
                                 <w:rFonts w:cs="Arial"/>
                                 <w:color w:val="000000"/>
-                                <w:sz w:val="17"/>
-                                <w:szCs w:val="17"/>
+                                <w:sz w:val="20"/>
+                                <w:szCs w:val="20"/>
                                 <w:lang w:val="en-US"/>
                               </w:rPr>
                               <w:fldChar w:fldCharType="separate"/>
@@ -677,8 +720,8 @@
                                 <w:rFonts w:cs="Arial"/>
                                 <w:noProof/>
                                 <w:color w:val="000000"/>
-                                <w:sz w:val="17"/>
-                                <w:szCs w:val="17"/>
+                                <w:sz w:val="20"/>
+                                <w:szCs w:val="20"/>
                                 <w:lang w:val="en-US"/>
                               </w:rPr>
                               <w:t>«languages»</w:t>
@@ -687,26 +730,16 @@
                               <w:rPr>
                                 <w:rFonts w:cs="Arial"/>
                                 <w:color w:val="000000"/>
-                                <w:sz w:val="17"/>
-                                <w:szCs w:val="17"/>
+                                <w:sz w:val="20"/>
+                                <w:szCs w:val="20"/>
                                 <w:lang w:val="en-US"/>
                               </w:rPr>
                               <w:fldChar w:fldCharType="end"/>
                             </w:r>
-                            <w:r>
-                              <w:rPr>
-                                <w:rFonts w:cs="Arial"/>
-                                <w:color w:val="000000"/>
-                                <w:sz w:val="17"/>
-                                <w:szCs w:val="17"/>
-                                <w:lang w:val="en-US"/>
-                              </w:rPr>
-                              <w:t xml:space="preserve"> </w:t>
-                            </w:r>
                           </w:p>
                         </w:txbxContent>
                       </wps:txbx>
-                      <wps:bodyPr rot="0" vert="horz" wrap="none" lIns="72000" tIns="45720" rIns="72000" bIns="45720" anchor="t" anchorCtr="0" upright="1">
+                      <wps:bodyPr rot="0" vert="horz" wrap="none" lIns="45720" tIns="45720" rIns="45720" bIns="45720" anchor="t" anchorCtr="0" upright="1">
                         <a:spAutoFit/>
                       </wps:bodyPr>
                     </wps:wsp>
@@ -717,7 +750,7 @@
           </mc:Choice>
           <mc:Fallback>
             <w:pict>
-              <v:shapetype id="_x0000_t185" coordsize="21600,21600" o:spt="185" adj="3600" path="m@0,nfqx0@0l0@2qy@0,21600em@1,nfqx21600@0l21600@2qy@1,21600em@0,nsqx0@0l0@2qy@0,21600l@1,21600qx21600@2l21600@0qy@1,xe" filled="f">
+              <v:shapetype w14:anchorId="76D53FA3" id="_x0000_t185" coordsize="21600,21600" o:spt="185" adj="3600" path="m@0,nfqx0@0l0@2qy@0,21600em@1,nfqx21600@0l21600@2qy@1,21600em@0,nsqx0@0l0@2qy@0,21600l@1,21600qx21600@2l21600@0qy@1,xe" filled="f">
                 <v:formulas>
                   <v:f eqn="val #0"/>
                   <v:f eqn="sum width 0 #0"/>
@@ -735,9 +768,9 @@
                   <v:h position="#0,topLeft" switch="" xrange="0,10800"/>
                 </v:handles>
               </v:shapetype>
-              <v:shape id="AutoShape 4" o:spid="_x0000_s1028" type="#_x0000_t185" style="width:62.95pt;height:37.15pt;visibility:visible;mso-wrap-style:none;mso-left-percent:-10001;mso-top-percent:-10001;mso-position-horizontal:absolute;mso-position-horizontal-relative:char;mso-position-vertical:absolute;mso-position-vertical-relative:line;mso-left-percent:-10001;mso-top-percent:-10001;v-text-anchor:top" o:gfxdata="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" adj="10231" filled="t" fillcolor="white [3201]" strokecolor="#c0504d [3205]" strokeweight="1pt">
+              <v:shape id="AutoShape 8" o:spid="_x0000_s1028" type="#_x0000_t185" style="width:71.7pt;height:43.35pt;visibility:visible;mso-wrap-style:none;mso-left-percent:-10001;mso-top-percent:-10001;mso-position-horizontal:absolute;mso-position-horizontal-relative:char;mso-position-vertical:absolute;mso-position-vertical-relative:line;mso-left-percent:-10001;mso-top-percent:-10001;v-text-anchor:top" o:gfxdata="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" adj="10800" filled="t" fillcolor="white [3201]" strokecolor="#c0504d [3205]" strokeweight="1pt">
                 <v:stroke dashstyle="dash"/>
-                <v:textbox style="mso-fit-shape-to-text:t" inset="2mm,,2mm">
+                <v:textbox style="mso-fit-shape-to-text:t" inset="3.6pt,,3.6pt">
                   <w:txbxContent>
                     <w:p>
                       <w:pPr>
@@ -752,8 +785,8 @@
                         <w:rPr>
                           <w:rFonts w:cs="Arial"/>
                           <w:color w:val="000000"/>
-                          <w:sz w:val="17"/>
-                          <w:szCs w:val="17"/>
+                          <w:sz w:val="20"/>
+                          <w:szCs w:val="20"/>
                           <w:lang w:val="en-US"/>
                         </w:rPr>
                         <w:fldChar w:fldCharType="begin"/>
@@ -762,8 +795,8 @@
                         <w:rPr>
                           <w:rFonts w:cs="Arial"/>
                           <w:color w:val="000000"/>
-                          <w:sz w:val="17"/>
-                          <w:szCs w:val="17"/>
+                          <w:sz w:val="20"/>
+                          <w:szCs w:val="20"/>
                           <w:lang w:val="en-US"/>
                         </w:rPr>
                         <w:instrText xml:space="preserve"> MERGEFIELD  languages  \* MERGEFORMAT </w:instrText>
@@ -772,8 +805,8 @@
                         <w:rPr>
                           <w:rFonts w:cs="Arial"/>
                           <w:color w:val="000000"/>
-                          <w:sz w:val="17"/>
-                          <w:szCs w:val="17"/>
+                          <w:sz w:val="20"/>
+                          <w:szCs w:val="20"/>
                           <w:lang w:val="en-US"/>
                         </w:rPr>
                         <w:fldChar w:fldCharType="separate"/>
@@ -783,8 +816,8 @@
                           <w:rFonts w:cs="Arial"/>
                           <w:noProof/>
                           <w:color w:val="000000"/>
-                          <w:sz w:val="17"/>
-                          <w:szCs w:val="17"/>
+                          <w:sz w:val="20"/>
+                          <w:szCs w:val="20"/>
                           <w:lang w:val="en-US"/>
                         </w:rPr>
                         <w:t>«languages»</w:t>
@@ -793,21 +826,11 @@
                         <w:rPr>
                           <w:rFonts w:cs="Arial"/>
                           <w:color w:val="000000"/>
-                          <w:sz w:val="17"/>
-                          <w:szCs w:val="17"/>
+                          <w:sz w:val="20"/>
+                          <w:szCs w:val="20"/>
                           <w:lang w:val="en-US"/>
                         </w:rPr>
                         <w:fldChar w:fldCharType="end"/>
-                      </w:r>
-                      <w:r>
-                        <w:rPr>
-                          <w:rFonts w:cs="Arial"/>
-                          <w:color w:val="000000"/>
-                          <w:sz w:val="17"/>
-                          <w:szCs w:val="17"/>
-                          <w:lang w:val="en-US"/>
-                        </w:rPr>
-                        <w:t xml:space="preserve"> </w:t>
                       </w:r>
                     </w:p>
                   </w:txbxContent>
@@ -985,6 +1008,7 @@
                             <w:pPr>
                               <w:jc w:val="center"/>
                               <w:rPr>
+                                <w:sz w:val="20"/>
                                 <w:szCs w:val="20"/>
                                 <w:lang w:val="en-US"/>
                               </w:rPr>
@@ -993,8 +1017,8 @@
                               <w:rPr>
                                 <w:rFonts w:cs="Arial"/>
                                 <w:color w:val="000000"/>
-                                <w:sz w:val="17"/>
-                                <w:szCs w:val="17"/>
+                                <w:sz w:val="20"/>
+                                <w:szCs w:val="20"/>
                                 <w:lang w:val="en-US"/>
                               </w:rPr>
                               <w:fldChar w:fldCharType="begin"/>
@@ -1003,8 +1027,8 @@
                               <w:rPr>
                                 <w:rFonts w:cs="Arial"/>
                                 <w:color w:val="000000"/>
-                                <w:sz w:val="17"/>
-                                <w:szCs w:val="17"/>
+                                <w:sz w:val="20"/>
+                                <w:szCs w:val="20"/>
                                 <w:lang w:val="en-US"/>
                               </w:rPr>
                               <w:instrText xml:space="preserve"> MERGEFIELD  frameworks  \* MERGEFORMAT </w:instrText>
@@ -1013,8 +1037,8 @@
                               <w:rPr>
                                 <w:rFonts w:cs="Arial"/>
                                 <w:color w:val="000000"/>
-                                <w:sz w:val="17"/>
-                                <w:szCs w:val="17"/>
+                                <w:sz w:val="20"/>
+                                <w:szCs w:val="20"/>
                                 <w:lang w:val="en-US"/>
                               </w:rPr>
                               <w:fldChar w:fldCharType="separate"/>
@@ -1024,8 +1048,8 @@
                                 <w:rFonts w:cs="Arial"/>
                                 <w:noProof/>
                                 <w:color w:val="000000"/>
-                                <w:sz w:val="17"/>
-                                <w:szCs w:val="17"/>
+                                <w:sz w:val="20"/>
+                                <w:szCs w:val="20"/>
                                 <w:lang w:val="en-US"/>
                               </w:rPr>
                               <w:t>«frameworks»</w:t>
@@ -1034,8 +1058,8 @@
                               <w:rPr>
                                 <w:rFonts w:cs="Arial"/>
                                 <w:color w:val="000000"/>
-                                <w:sz w:val="17"/>
-                                <w:szCs w:val="17"/>
+                                <w:sz w:val="20"/>
+                                <w:szCs w:val="20"/>
                                 <w:lang w:val="en-US"/>
                               </w:rPr>
                               <w:fldChar w:fldCharType="end"/>
@@ -1054,24 +1078,6 @@
           </mc:Choice>
           <mc:Fallback>
             <w:pict>
-              <v:shapetype id="_x0000_t185" coordsize="21600,21600" o:spt="185" adj="3600" path="m@0,nfqx0@0l0@2qy@0,21600em@1,nfqx21600@0l21600@2qy@1,21600em@0,nsqx0@0l0@2qy@0,21600l@1,21600qx21600@2l21600@0qy@1,xe" filled="f">
-                <v:formulas>
-                  <v:f eqn="val #0"/>
-                  <v:f eqn="sum width 0 #0"/>
-                  <v:f eqn="sum height 0 #0"/>
-                  <v:f eqn="prod @0 2929 10000"/>
-                  <v:f eqn="sum width 0 @3"/>
-                  <v:f eqn="sum height 0 @3"/>
-                  <v:f eqn="val width"/>
-                  <v:f eqn="val height"/>
-                  <v:f eqn="prod width 1 2"/>
-                  <v:f eqn="prod height 1 2"/>
-                </v:formulas>
-                <v:path o:extrusionok="f" gradientshapeok="t" limo="10800,10800" o:connecttype="custom" o:connectlocs="@8,0;0,@9;@8,@7;@6,@9" textboxrect="@3,@3,@4,@5"/>
-                <v:handles>
-                  <v:h position="#0,topLeft" switch="" xrange="0,10800"/>
-                </v:handles>
-              </v:shapetype>
               <v:shape id="AutoShape 8" o:spid="_x0000_s1030" type="#_x0000_t185" style="width:71.7pt;height:43.35pt;visibility:visible;mso-wrap-style:none;mso-left-percent:-10001;mso-top-percent:-10001;mso-position-horizontal:absolute;mso-position-horizontal-relative:char;mso-position-vertical:absolute;mso-position-vertical-relative:line;mso-left-percent:-10001;mso-top-percent:-10001;v-text-anchor:top" o:gfxdata="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" adj="10800" filled="t" fillcolor="white [3201]" strokecolor="#c0504d [3205]" strokeweight="1pt">
                 <v:stroke dashstyle="dash"/>
                 <v:textbox style="mso-fit-shape-to-text:t" inset="3.6pt,,3.6pt">
@@ -1080,6 +1086,7 @@
                       <w:pPr>
                         <w:jc w:val="center"/>
                         <w:rPr>
+                          <w:sz w:val="20"/>
                           <w:szCs w:val="20"/>
                           <w:lang w:val="en-US"/>
                         </w:rPr>
@@ -1088,8 +1095,8 @@
                         <w:rPr>
                           <w:rFonts w:cs="Arial"/>
                           <w:color w:val="000000"/>
-                          <w:sz w:val="17"/>
-                          <w:szCs w:val="17"/>
+                          <w:sz w:val="20"/>
+                          <w:szCs w:val="20"/>
                           <w:lang w:val="en-US"/>
                         </w:rPr>
                         <w:fldChar w:fldCharType="begin"/>
@@ -1098,8 +1105,8 @@
                         <w:rPr>
                           <w:rFonts w:cs="Arial"/>
                           <w:color w:val="000000"/>
-                          <w:sz w:val="17"/>
-                          <w:szCs w:val="17"/>
+                          <w:sz w:val="20"/>
+                          <w:szCs w:val="20"/>
                           <w:lang w:val="en-US"/>
                         </w:rPr>
                         <w:instrText xml:space="preserve"> MERGEFIELD  frameworks  \* MERGEFORMAT </w:instrText>
@@ -1108,8 +1115,8 @@
                         <w:rPr>
                           <w:rFonts w:cs="Arial"/>
                           <w:color w:val="000000"/>
-                          <w:sz w:val="17"/>
-                          <w:szCs w:val="17"/>
+                          <w:sz w:val="20"/>
+                          <w:szCs w:val="20"/>
                           <w:lang w:val="en-US"/>
                         </w:rPr>
                         <w:fldChar w:fldCharType="separate"/>
@@ -1119,8 +1126,8 @@
                           <w:rFonts w:cs="Arial"/>
                           <w:noProof/>
                           <w:color w:val="000000"/>
-                          <w:sz w:val="17"/>
-                          <w:szCs w:val="17"/>
+                          <w:sz w:val="20"/>
+                          <w:szCs w:val="20"/>
                           <w:lang w:val="en-US"/>
                         </w:rPr>
                         <w:t>«frameworks»</w:t>
@@ -1129,8 +1136,8 @@
                         <w:rPr>
                           <w:rFonts w:cs="Arial"/>
                           <w:color w:val="000000"/>
-                          <w:sz w:val="17"/>
-                          <w:szCs w:val="17"/>
+                          <w:sz w:val="20"/>
+                          <w:szCs w:val="20"/>
                           <w:lang w:val="en-US"/>
                         </w:rPr>
                         <w:fldChar w:fldCharType="end"/>
@@ -1244,6 +1251,7 @@
       </w:r>
     </w:p>
     <w:p>
+      <w:bookmarkStart w:id="0" w:name="_GoBack"/>
       <w:r>
         <w:rPr>
           <w:noProof/>
@@ -1251,17 +1259,9 @@
         <mc:AlternateContent>
           <mc:Choice Requires="wps">
             <w:drawing>
-              <wp:anchor distT="0" distB="0" distL="114300" distR="114300" simplePos="0" relativeHeight="251668480" behindDoc="0" locked="0" layoutInCell="0" allowOverlap="1" wp14:anchorId="49D79940" wp14:editId="6F1F1BAA">
-                <wp:simplePos x="0" y="0"/>
-                <wp:positionH relativeFrom="margin">
-                  <wp:posOffset>2297430</wp:posOffset>
-                </wp:positionH>
-                <wp:positionV relativeFrom="margin">
-                  <wp:posOffset>6951345</wp:posOffset>
-                </wp:positionV>
-                <wp:extent cx="2552700" cy="1057275"/>
-                <wp:effectExtent l="0" t="0" r="19685" b="12065"/>
-                <wp:wrapSquare wrapText="bothSides"/>
+              <wp:inline distT="0" distB="0" distL="0" distR="0">
+                <wp:extent cx="1000800" cy="871200"/>
+                <wp:effectExtent l="0" t="0" r="24130" b="20955"/>
                 <wp:docPr id="14" name="AutoShape 14"/>
                 <wp:cNvGraphicFramePr>
                   <a:graphicFrameLocks xmlns:a="http://schemas.openxmlformats.org/drawingml/2006/main"/>
@@ -1275,7 +1275,7 @@
                       <wps:spPr bwMode="auto">
                         <a:xfrm>
                           <a:off x="0" y="0"/>
-                          <a:ext cx="2552700" cy="1057275"/>
+                          <a:ext cx="1000800" cy="871200"/>
                         </a:xfrm>
                         <a:prstGeom prst="bracketPair">
                           <a:avLst>
@@ -1327,8 +1327,8 @@
                                 <w:i/>
                                 <w:iCs/>
                                 <w:color w:val="808080" w:themeColor="text1" w:themeTint="7F"/>
-                                <w:sz w:val="24"/>
-                                <w:szCs w:val="24"/>
+                                <w:sz w:val="20"/>
+                                <w:szCs w:val="20"/>
                                 <w:lang w:val="en-US"/>
                               </w:rPr>
                             </w:pPr>
@@ -1336,8 +1336,8 @@
                               <w:rPr>
                                 <w:rFonts w:cs="Arial"/>
                                 <w:color w:val="000000"/>
-                                <w:sz w:val="17"/>
-                                <w:szCs w:val="17"/>
+                                <w:sz w:val="20"/>
+                                <w:szCs w:val="20"/>
                                 <w:lang w:val="en-US"/>
                               </w:rPr>
                               <w:fldChar w:fldCharType="begin"/>
@@ -1346,8 +1346,8 @@
                               <w:rPr>
                                 <w:rFonts w:cs="Arial"/>
                                 <w:color w:val="000000"/>
-                                <w:sz w:val="17"/>
-                                <w:szCs w:val="17"/>
+                                <w:sz w:val="20"/>
+                                <w:szCs w:val="20"/>
                                 <w:lang w:val="en-US"/>
                               </w:rPr>
                               <w:instrText xml:space="preserve"> MERGEFIELD  methods  \* MERGEFORMAT </w:instrText>
@@ -1356,8 +1356,8 @@
                               <w:rPr>
                                 <w:rFonts w:cs="Arial"/>
                                 <w:color w:val="000000"/>
-                                <w:sz w:val="17"/>
-                                <w:szCs w:val="17"/>
+                                <w:sz w:val="20"/>
+                                <w:szCs w:val="20"/>
                                 <w:lang w:val="en-US"/>
                               </w:rPr>
                               <w:fldChar w:fldCharType="separate"/>
@@ -1367,8 +1367,8 @@
                                 <w:rFonts w:cs="Arial"/>
                                 <w:noProof/>
                                 <w:color w:val="000000"/>
-                                <w:sz w:val="17"/>
-                                <w:szCs w:val="17"/>
+                                <w:sz w:val="20"/>
+                                <w:szCs w:val="20"/>
                                 <w:lang w:val="en-US"/>
                               </w:rPr>
                               <w:t>«methods»</w:t>
@@ -1377,8 +1377,8 @@
                               <w:rPr>
                                 <w:rFonts w:cs="Arial"/>
                                 <w:color w:val="000000"/>
-                                <w:sz w:val="17"/>
-                                <w:szCs w:val="17"/>
+                                <w:sz w:val="20"/>
+                                <w:szCs w:val="20"/>
                                 <w:lang w:val="en-US"/>
                               </w:rPr>
                               <w:fldChar w:fldCharType="end"/>
@@ -1392,18 +1392,30 @@
                     </wps:wsp>
                   </a:graphicData>
                 </a:graphic>
-                <wp14:sizeRelH relativeFrom="margin">
-                  <wp14:pctWidth>0</wp14:pctWidth>
-                </wp14:sizeRelH>
-                <wp14:sizeRelV relativeFrom="margin">
-                  <wp14:pctHeight>0</wp14:pctHeight>
-                </wp14:sizeRelV>
-              </wp:anchor>
+              </wp:inline>
             </w:drawing>
           </mc:Choice>
           <mc:Fallback>
             <w:pict>
-              <v:shape w14:anchorId="49D79940" id="AutoShape 14" o:spid="_x0000_s1032" type="#_x0000_t185" style="position:absolute;margin-left:180.9pt;margin-top:547.35pt;width:201pt;height:83.25pt;z-index:251668480;visibility:visible;mso-wrap-style:none;mso-width-percent:0;mso-height-percent:0;mso-wrap-distance-left:9pt;mso-wrap-distance-top:0;mso-wrap-distance-right:9pt;mso-wrap-distance-bottom:0;mso-position-horizontal:absolute;mso-position-horizontal-relative:margin;mso-position-vertical:absolute;mso-position-vertical-relative:margin;mso-width-percent:0;mso-height-percent:0;mso-width-relative:margin;mso-height-relative:margin;v-text-anchor:top" o:gfxdata="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" o:allowincell="f" adj="10800" filled="t" fillcolor="white [3201]" strokecolor="#c0504d [3205]" strokeweight="1pt">
+              <v:shapetype id="_x0000_t185" coordsize="21600,21600" o:spt="185" adj="3600" path="m@0,nfqx0@0l0@2qy@0,21600em@1,nfqx21600@0l21600@2qy@1,21600em@0,nsqx0@0l0@2qy@0,21600l@1,21600qx21600@2l21600@0qy@1,xe" filled="f">
+                <v:formulas>
+                  <v:f eqn="val #0"/>
+                  <v:f eqn="sum width 0 #0"/>
+                  <v:f eqn="sum height 0 #0"/>
+                  <v:f eqn="prod @0 2929 10000"/>
+                  <v:f eqn="sum width 0 @3"/>
+                  <v:f eqn="sum height 0 @3"/>
+                  <v:f eqn="val width"/>
+                  <v:f eqn="val height"/>
+                  <v:f eqn="prod width 1 2"/>
+                  <v:f eqn="prod height 1 2"/>
+                </v:formulas>
+                <v:path o:extrusionok="f" gradientshapeok="t" limo="10800,10800" o:connecttype="custom" o:connectlocs="@8,0;0,@9;@8,@7;@6,@9" textboxrect="@3,@3,@4,@5"/>
+                <v:handles>
+                  <v:h position="#0,topLeft" switch="" xrange="0,10800"/>
+                </v:handles>
+              </v:shapetype>
+              <v:shape id="AutoShape 14" o:spid="_x0000_s1032" type="#_x0000_t185" style="width:78.8pt;height:68.6pt;visibility:visible;mso-wrap-style:none;mso-left-percent:-10001;mso-top-percent:-10001;mso-position-horizontal:absolute;mso-position-horizontal-relative:char;mso-position-vertical:absolute;mso-position-vertical-relative:line;mso-left-percent:-10001;mso-top-percent:-10001;v-text-anchor:top" o:gfxdata="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" adj="10800" filled="t" fillcolor="white [3201]" strokecolor="#c0504d [3205]" strokeweight="1pt">
                 <v:stroke dashstyle="dash"/>
                 <v:textbox style="mso-fit-shape-to-text:t" inset="3.6pt,,3.6pt">
                   <w:txbxContent>
@@ -1419,8 +1431,8 @@
                           <w:i/>
                           <w:iCs/>
                           <w:color w:val="808080" w:themeColor="text1" w:themeTint="7F"/>
-                          <w:sz w:val="24"/>
-                          <w:szCs w:val="24"/>
+                          <w:sz w:val="20"/>
+                          <w:szCs w:val="20"/>
                           <w:lang w:val="en-US"/>
                         </w:rPr>
                       </w:pPr>
@@ -1428,8 +1440,8 @@
                         <w:rPr>
                           <w:rFonts w:cs="Arial"/>
                           <w:color w:val="000000"/>
-                          <w:sz w:val="17"/>
-                          <w:szCs w:val="17"/>
+                          <w:sz w:val="20"/>
+                          <w:szCs w:val="20"/>
                           <w:lang w:val="en-US"/>
                         </w:rPr>
                         <w:fldChar w:fldCharType="begin"/>
@@ -1438,8 +1450,8 @@
                         <w:rPr>
                           <w:rFonts w:cs="Arial"/>
                           <w:color w:val="000000"/>
-                          <w:sz w:val="17"/>
-                          <w:szCs w:val="17"/>
+                          <w:sz w:val="20"/>
+                          <w:szCs w:val="20"/>
                           <w:lang w:val="en-US"/>
                         </w:rPr>
                         <w:instrText xml:space="preserve"> MERGEFIELD  methods  \* MERGEFORMAT </w:instrText>
@@ -1448,8 +1460,8 @@
                         <w:rPr>
                           <w:rFonts w:cs="Arial"/>
                           <w:color w:val="000000"/>
-                          <w:sz w:val="17"/>
-                          <w:szCs w:val="17"/>
+                          <w:sz w:val="20"/>
+                          <w:szCs w:val="20"/>
                           <w:lang w:val="en-US"/>
                         </w:rPr>
                         <w:fldChar w:fldCharType="separate"/>
@@ -1459,8 +1471,8 @@
                           <w:rFonts w:cs="Arial"/>
                           <w:noProof/>
                           <w:color w:val="000000"/>
-                          <w:sz w:val="17"/>
-                          <w:szCs w:val="17"/>
+                          <w:sz w:val="20"/>
+                          <w:szCs w:val="20"/>
                           <w:lang w:val="en-US"/>
                         </w:rPr>
                         <w:t>«methods»</w:t>
@@ -1469,8 +1481,8 @@
                         <w:rPr>
                           <w:rFonts w:cs="Arial"/>
                           <w:color w:val="000000"/>
-                          <w:sz w:val="17"/>
-                          <w:szCs w:val="17"/>
+                          <w:sz w:val="20"/>
+                          <w:szCs w:val="20"/>
                           <w:lang w:val="en-US"/>
                         </w:rPr>
                         <w:fldChar w:fldCharType="end"/>
@@ -1478,12 +1490,13 @@
                     </w:p>
                   </w:txbxContent>
                 </v:textbox>
-                <w10:wrap type="square" anchorx="margin" anchory="margin"/>
+                <w10:anchorlock/>
               </v:shape>
             </w:pict>
           </mc:Fallback>
         </mc:AlternateContent>
       </w:r>
+      <w:bookmarkEnd w:id="0"/>
       <w:r>
         <w:br w:type="page"/>
       </w:r>
@@ -1511,7 +1524,7 @@
           <w:sz w:val="28"/>
           <w:szCs w:val="28"/>
         </w:rPr>
-        <w:instrText xml:space="preserve"> MERGEFIELD  assignmentheader1  \* MERGEFORMAT </w:instrText>
+        <w:instrText xml:space="preserve"> MERGEFIELD  assignmentheader  \* MERGEFORMAT </w:instrText>
       </w:r>
       <w:r>
         <w:rPr>
@@ -1528,7 +1541,7 @@
           <w:sz w:val="28"/>
           <w:szCs w:val="28"/>
         </w:rPr>
-        <w:t>«assignmentheader1»</w:t>
+        <w:t>«assignmentheader»</w:t>
       </w:r>
       <w:r>
         <w:rPr>
@@ -1539,1751 +1552,9 @@
         <w:fldChar w:fldCharType="end"/>
       </w:r>
     </w:p>
-    <w:p>
-      <w:pPr>
-        <w:tabs>
-          <w:tab w:val="right" w:pos="8789"/>
-        </w:tabs>
-        <w:ind w:left="5103" w:hanging="5103"/>
-        <w:rPr>
-          <w:b/>
-          <w:sz w:val="28"/>
-          <w:szCs w:val="28"/>
-        </w:rPr>
-      </w:pPr>
-      <w:r>
-        <w:rPr>
-          <w:b/>
-          <w:sz w:val="28"/>
-          <w:szCs w:val="28"/>
-        </w:rPr>
-        <w:fldChar w:fldCharType="begin"/>
-      </w:r>
-      <w:r>
-        <w:rPr>
-          <w:b/>
-          <w:sz w:val="28"/>
-          <w:szCs w:val="28"/>
-        </w:rPr>
-        <w:instrText xml:space="preserve"> MERGEFIELD  assignmentcustomer1  \* MERGEFORMAT </w:instrText>
-      </w:r>
-      <w:r>
-        <w:rPr>
-          <w:b/>
-          <w:sz w:val="28"/>
-          <w:szCs w:val="28"/>
-        </w:rPr>
-        <w:fldChar w:fldCharType="separate"/>
-      </w:r>
-      <w:r>
-        <w:rPr>
-          <w:b/>
-          <w:noProof/>
-          <w:sz w:val="28"/>
-          <w:szCs w:val="28"/>
-        </w:rPr>
-        <w:t>«assignmentcustomer1»</w:t>
-      </w:r>
-      <w:r>
-        <w:rPr>
-          <w:b/>
-          <w:sz w:val="28"/>
-          <w:szCs w:val="28"/>
-        </w:rPr>
-        <w:fldChar w:fldCharType="end"/>
-      </w:r>
-      <w:r>
-        <w:rPr>
-          <w:b/>
-          <w:sz w:val="28"/>
-          <w:szCs w:val="28"/>
-        </w:rPr>
-        <w:tab/>
-      </w:r>
-      <w:r>
-        <w:rPr>
-          <w:b/>
-          <w:sz w:val="28"/>
-          <w:szCs w:val="28"/>
-        </w:rPr>
-        <w:tab/>
-      </w:r>
-      <w:r>
-        <w:rPr>
-          <w:b/>
-          <w:sz w:val="28"/>
-          <w:szCs w:val="28"/>
-        </w:rPr>
-        <w:fldChar w:fldCharType="begin"/>
-      </w:r>
-      <w:r>
-        <w:rPr>
-          <w:b/>
-          <w:sz w:val="28"/>
-          <w:szCs w:val="28"/>
-        </w:rPr>
-        <w:instrText xml:space="preserve"> MERGEFIELD  assignemntdate1  \* MERGEFORMAT </w:instrText>
-      </w:r>
-      <w:r>
-        <w:rPr>
-          <w:b/>
-          <w:sz w:val="28"/>
-          <w:szCs w:val="28"/>
-        </w:rPr>
-        <w:fldChar w:fldCharType="separate"/>
-      </w:r>
-      <w:r>
-        <w:rPr>
-          <w:b/>
-          <w:noProof/>
-          <w:sz w:val="28"/>
-          <w:szCs w:val="28"/>
-        </w:rPr>
-        <w:t>«assignemntdate1»</w:t>
-      </w:r>
-      <w:r>
-        <w:rPr>
-          <w:b/>
-          <w:sz w:val="28"/>
-          <w:szCs w:val="28"/>
-        </w:rPr>
-        <w:fldChar w:fldCharType="end"/>
-      </w:r>
-    </w:p>
-    <w:tbl>
-      <w:tblPr>
-        <w:tblW w:w="9005" w:type="dxa"/>
-        <w:tblLook w:val="0000" w:firstRow="0" w:lastRow="0" w:firstColumn="0" w:lastColumn="0" w:noHBand="0" w:noVBand="0"/>
-      </w:tblPr>
-      <w:tblGrid>
-        <w:gridCol w:w="9005"/>
-      </w:tblGrid>
-      <w:tr>
-        <w:trPr>
-          <w:cantSplit/>
-          <w:trHeight w:val="248"/>
-        </w:trPr>
-        <w:tc>
-          <w:tcPr>
-            <w:tcW w:w="9005" w:type="dxa"/>
-            <w:shd w:val="clear" w:color="auto" w:fill="auto"/>
-          </w:tcPr>
-          <w:p>
-            <w:pPr>
-              <w:pStyle w:val="Text1-Vanlig"/>
-              <w:spacing w:after="100" w:afterAutospacing="1"/>
-              <w:rPr>
-                <w:rFonts w:asciiTheme="minorHAnsi" w:eastAsiaTheme="minorEastAsia" w:hAnsiTheme="minorHAnsi" w:cstheme="minorBidi"/>
-                <w:sz w:val="22"/>
-                <w:szCs w:val="22"/>
-                <w:lang w:val="en-US" w:eastAsia="sv-SE"/>
-              </w:rPr>
-            </w:pPr>
-            <w:r>
-              <w:rPr>
-                <w:rFonts w:asciiTheme="minorHAnsi" w:eastAsiaTheme="minorEastAsia" w:hAnsiTheme="minorHAnsi" w:cstheme="minorBidi"/>
-                <w:sz w:val="22"/>
-                <w:szCs w:val="22"/>
-                <w:lang w:eastAsia="sv-SE"/>
-              </w:rPr>
-              <w:fldChar w:fldCharType="begin"/>
-            </w:r>
-            <w:r>
-              <w:rPr>
-                <w:rFonts w:asciiTheme="minorHAnsi" w:eastAsiaTheme="minorEastAsia" w:hAnsiTheme="minorHAnsi" w:cstheme="minorBidi"/>
-                <w:sz w:val="22"/>
-                <w:szCs w:val="22"/>
-                <w:lang w:val="en-US" w:eastAsia="sv-SE"/>
-              </w:rPr>
-              <w:instrText xml:space="preserve"> MERGEFIELD  assignemntdescription1  \* MERGEFORMAT </w:instrText>
-            </w:r>
-            <w:r>
-              <w:rPr>
-                <w:rFonts w:asciiTheme="minorHAnsi" w:eastAsiaTheme="minorEastAsia" w:hAnsiTheme="minorHAnsi" w:cstheme="minorBidi"/>
-                <w:sz w:val="22"/>
-                <w:szCs w:val="22"/>
-                <w:lang w:eastAsia="sv-SE"/>
-              </w:rPr>
-              <w:fldChar w:fldCharType="separate"/>
-            </w:r>
-            <w:r>
-              <w:rPr>
-                <w:rFonts w:asciiTheme="minorHAnsi" w:eastAsiaTheme="minorEastAsia" w:hAnsiTheme="minorHAnsi" w:cstheme="minorBidi"/>
-                <w:noProof/>
-                <w:sz w:val="22"/>
-                <w:szCs w:val="22"/>
-                <w:lang w:val="en-US" w:eastAsia="sv-SE"/>
-              </w:rPr>
-              <w:t>«assignemntdescription1»</w:t>
-            </w:r>
-            <w:r>
-              <w:rPr>
-                <w:rFonts w:asciiTheme="minorHAnsi" w:eastAsiaTheme="minorEastAsia" w:hAnsiTheme="minorHAnsi" w:cstheme="minorBidi"/>
-                <w:sz w:val="22"/>
-                <w:szCs w:val="22"/>
-                <w:lang w:eastAsia="sv-SE"/>
-              </w:rPr>
-              <w:fldChar w:fldCharType="end"/>
-            </w:r>
-          </w:p>
-          <w:p>
-            <w:pPr>
-              <w:pStyle w:val="Text1-Vanlig"/>
-              <w:spacing w:after="100" w:afterAutospacing="1"/>
-              <w:rPr>
-                <w:rFonts w:asciiTheme="minorHAnsi" w:eastAsiaTheme="minorEastAsia" w:hAnsiTheme="minorHAnsi" w:cstheme="minorBidi"/>
-                <w:sz w:val="22"/>
-                <w:szCs w:val="22"/>
-                <w:lang w:val="en-US" w:eastAsia="sv-SE"/>
-              </w:rPr>
-            </w:pPr>
-            <w:r>
-              <w:rPr>
-                <w:rFonts w:asciiTheme="minorHAnsi" w:eastAsiaTheme="minorEastAsia" w:hAnsiTheme="minorHAnsi" w:cstheme="minorBidi"/>
-                <w:b/>
-                <w:sz w:val="22"/>
-                <w:szCs w:val="22"/>
-                <w:lang w:eastAsia="sv-SE"/>
-              </w:rPr>
-              <w:fldChar w:fldCharType="begin"/>
-            </w:r>
-            <w:r>
-              <w:rPr>
-                <w:rFonts w:asciiTheme="minorHAnsi" w:eastAsiaTheme="minorEastAsia" w:hAnsiTheme="minorHAnsi" w:cstheme="minorBidi"/>
-                <w:b/>
-                <w:sz w:val="22"/>
-                <w:szCs w:val="22"/>
-                <w:lang w:val="en-US" w:eastAsia="sv-SE"/>
-              </w:rPr>
-              <w:instrText xml:space="preserve"> MERGEFIELD  assignmentroleheader1  \* MERGEFORMAT </w:instrText>
-            </w:r>
-            <w:r>
-              <w:rPr>
-                <w:rFonts w:asciiTheme="minorHAnsi" w:eastAsiaTheme="minorEastAsia" w:hAnsiTheme="minorHAnsi" w:cstheme="minorBidi"/>
-                <w:b/>
-                <w:sz w:val="22"/>
-                <w:szCs w:val="22"/>
-                <w:lang w:eastAsia="sv-SE"/>
-              </w:rPr>
-              <w:fldChar w:fldCharType="separate"/>
-            </w:r>
-            <w:r>
-              <w:rPr>
-                <w:rFonts w:asciiTheme="minorHAnsi" w:eastAsiaTheme="minorEastAsia" w:hAnsiTheme="minorHAnsi" w:cstheme="minorBidi"/>
-                <w:b/>
-                <w:noProof/>
-                <w:sz w:val="22"/>
-                <w:szCs w:val="22"/>
-                <w:lang w:val="en-US" w:eastAsia="sv-SE"/>
-              </w:rPr>
-              <w:t>«assignmentroleheader1»</w:t>
-            </w:r>
-            <w:r>
-              <w:rPr>
-                <w:rFonts w:asciiTheme="minorHAnsi" w:eastAsiaTheme="minorEastAsia" w:hAnsiTheme="minorHAnsi" w:cstheme="minorBidi"/>
-                <w:b/>
-                <w:sz w:val="22"/>
-                <w:szCs w:val="22"/>
-                <w:lang w:eastAsia="sv-SE"/>
-              </w:rPr>
-              <w:fldChar w:fldCharType="end"/>
-            </w:r>
-            <w:r>
-              <w:rPr>
-                <w:rFonts w:asciiTheme="minorHAnsi" w:eastAsiaTheme="minorEastAsia" w:hAnsiTheme="minorHAnsi" w:cstheme="minorBidi"/>
-                <w:sz w:val="22"/>
-                <w:szCs w:val="22"/>
-                <w:lang w:eastAsia="sv-SE"/>
-              </w:rPr>
-              <w:fldChar w:fldCharType="begin"/>
-            </w:r>
-            <w:r>
-              <w:rPr>
-                <w:rFonts w:asciiTheme="minorHAnsi" w:eastAsiaTheme="minorEastAsia" w:hAnsiTheme="minorHAnsi" w:cstheme="minorBidi"/>
-                <w:sz w:val="22"/>
-                <w:szCs w:val="22"/>
-                <w:lang w:val="en-US" w:eastAsia="sv-SE"/>
-              </w:rPr>
-              <w:instrText xml:space="preserve"> MERGEFIELD  assignemntrole1  \* MERGEFORMAT </w:instrText>
-            </w:r>
-            <w:r>
-              <w:rPr>
-                <w:rFonts w:asciiTheme="minorHAnsi" w:eastAsiaTheme="minorEastAsia" w:hAnsiTheme="minorHAnsi" w:cstheme="minorBidi"/>
-                <w:sz w:val="22"/>
-                <w:szCs w:val="22"/>
-                <w:lang w:eastAsia="sv-SE"/>
-              </w:rPr>
-              <w:fldChar w:fldCharType="separate"/>
-            </w:r>
-            <w:r>
-              <w:rPr>
-                <w:rFonts w:asciiTheme="minorHAnsi" w:eastAsiaTheme="minorEastAsia" w:hAnsiTheme="minorHAnsi" w:cstheme="minorBidi"/>
-                <w:noProof/>
-                <w:sz w:val="22"/>
-                <w:szCs w:val="22"/>
-                <w:lang w:val="en-US" w:eastAsia="sv-SE"/>
-              </w:rPr>
-              <w:t>«assignemntrole1»</w:t>
-            </w:r>
-            <w:r>
-              <w:rPr>
-                <w:rFonts w:asciiTheme="minorHAnsi" w:eastAsiaTheme="minorEastAsia" w:hAnsiTheme="minorHAnsi" w:cstheme="minorBidi"/>
-                <w:sz w:val="22"/>
-                <w:szCs w:val="22"/>
-                <w:lang w:eastAsia="sv-SE"/>
-              </w:rPr>
-              <w:fldChar w:fldCharType="end"/>
-            </w:r>
-          </w:p>
-          <w:p>
-            <w:pPr>
-              <w:autoSpaceDE w:val="0"/>
-              <w:autoSpaceDN w:val="0"/>
-              <w:adjustRightInd w:val="0"/>
-              <w:spacing w:after="0" w:line="240" w:lineRule="auto"/>
-              <w:rPr>
-                <w:lang w:val="en-US"/>
-              </w:rPr>
-            </w:pPr>
-            <w:r>
-              <w:rPr>
-                <w:b/>
-              </w:rPr>
-              <w:fldChar w:fldCharType="begin"/>
-            </w:r>
-            <w:r>
-              <w:rPr>
-                <w:b/>
-                <w:lang w:val="en-US"/>
-              </w:rPr>
-              <w:instrText xml:space="preserve"> MERGEFIELD  assignmenttechniquesheader1  \* MERGEFORMAT </w:instrText>
-            </w:r>
-            <w:r>
-              <w:rPr>
-                <w:b/>
-              </w:rPr>
-              <w:fldChar w:fldCharType="separate"/>
-            </w:r>
-            <w:r>
-              <w:rPr>
-                <w:b/>
-                <w:noProof/>
-                <w:lang w:val="en-US"/>
-              </w:rPr>
-              <w:t>«assignmenttechniquesheader1»</w:t>
-            </w:r>
-            <w:r>
-              <w:rPr>
-                <w:b/>
-              </w:rPr>
-              <w:fldChar w:fldCharType="end"/>
-            </w:r>
-            <w:r>
-              <w:fldChar w:fldCharType="begin"/>
-            </w:r>
-            <w:r>
-              <w:rPr>
-                <w:lang w:val="en-US"/>
-              </w:rPr>
-              <w:instrText xml:space="preserve"> MERGEFIELD  assignmenttechniques1  \* MERGEFORMAT </w:instrText>
-            </w:r>
-            <w:r>
-              <w:fldChar w:fldCharType="separate"/>
-            </w:r>
-            <w:r>
-              <w:rPr>
-                <w:noProof/>
-                <w:lang w:val="en-US"/>
-              </w:rPr>
-              <w:t>«assignmenttechniques1»</w:t>
-            </w:r>
-            <w:r>
-              <w:fldChar w:fldCharType="end"/>
-            </w:r>
-          </w:p>
-          <w:p>
-            <w:pPr>
-              <w:pStyle w:val="Text1-Vanlig"/>
-              <w:spacing w:after="100" w:afterAutospacing="1"/>
-              <w:rPr>
-                <w:rFonts w:asciiTheme="minorHAnsi" w:eastAsiaTheme="minorEastAsia" w:hAnsiTheme="minorHAnsi" w:cstheme="minorBidi"/>
-                <w:sz w:val="22"/>
-                <w:szCs w:val="22"/>
-                <w:lang w:val="en-US" w:eastAsia="sv-SE"/>
-              </w:rPr>
-            </w:pPr>
-          </w:p>
-        </w:tc>
-      </w:tr>
-    </w:tbl>
-    <w:p>
-      <w:pPr>
-        <w:rPr>
-          <w:b/>
-          <w:sz w:val="28"/>
-          <w:szCs w:val="28"/>
-          <w:lang w:val="en-US"/>
-        </w:rPr>
-      </w:pPr>
-    </w:p>
-    <w:p>
-      <w:pPr>
-        <w:rPr>
-          <w:b/>
-          <w:sz w:val="28"/>
-          <w:szCs w:val="28"/>
-        </w:rPr>
-      </w:pPr>
-      <w:r>
-        <w:rPr>
-          <w:b/>
-          <w:sz w:val="28"/>
-          <w:szCs w:val="28"/>
-        </w:rPr>
-        <w:fldChar w:fldCharType="begin"/>
-      </w:r>
-      <w:r>
-        <w:rPr>
-          <w:b/>
-          <w:sz w:val="28"/>
-          <w:szCs w:val="28"/>
-        </w:rPr>
-        <w:instrText xml:space="preserve"> MERGEFIELD  assignmentheader2  \* MERGEFORMAT </w:instrText>
-      </w:r>
-      <w:r>
-        <w:rPr>
-          <w:b/>
-          <w:sz w:val="28"/>
-          <w:szCs w:val="28"/>
-        </w:rPr>
-        <w:fldChar w:fldCharType="separate"/>
-      </w:r>
-      <w:r>
-        <w:rPr>
-          <w:b/>
-          <w:noProof/>
-          <w:sz w:val="28"/>
-          <w:szCs w:val="28"/>
-        </w:rPr>
-        <w:t>«assignmentheader2»</w:t>
-      </w:r>
-      <w:r>
-        <w:rPr>
-          <w:b/>
-          <w:sz w:val="28"/>
-          <w:szCs w:val="28"/>
-        </w:rPr>
-        <w:fldChar w:fldCharType="end"/>
-      </w:r>
-    </w:p>
-    <w:p>
-      <w:pPr>
-        <w:tabs>
-          <w:tab w:val="right" w:pos="8875"/>
-        </w:tabs>
-        <w:ind w:left="4820" w:hanging="4820"/>
-        <w:rPr>
-          <w:b/>
-          <w:sz w:val="28"/>
-          <w:szCs w:val="28"/>
-        </w:rPr>
-      </w:pPr>
-      <w:r>
-        <w:rPr>
-          <w:b/>
-          <w:sz w:val="28"/>
-          <w:szCs w:val="28"/>
-        </w:rPr>
-        <w:fldChar w:fldCharType="begin"/>
-      </w:r>
-      <w:r>
-        <w:rPr>
-          <w:b/>
-          <w:sz w:val="28"/>
-          <w:szCs w:val="28"/>
-        </w:rPr>
-        <w:instrText xml:space="preserve"> MERGEFIELD  assignmentcustomer2  \* MERGEFORMAT </w:instrText>
-      </w:r>
-      <w:r>
-        <w:rPr>
-          <w:b/>
-          <w:sz w:val="28"/>
-          <w:szCs w:val="28"/>
-        </w:rPr>
-        <w:fldChar w:fldCharType="separate"/>
-      </w:r>
-      <w:r>
-        <w:rPr>
-          <w:b/>
-          <w:noProof/>
-          <w:sz w:val="28"/>
-          <w:szCs w:val="28"/>
-        </w:rPr>
-        <w:t>«assignmentcustomer2»</w:t>
-      </w:r>
-      <w:r>
-        <w:rPr>
-          <w:b/>
-          <w:sz w:val="28"/>
-          <w:szCs w:val="28"/>
-        </w:rPr>
-        <w:fldChar w:fldCharType="end"/>
-      </w:r>
-      <w:r>
-        <w:rPr>
-          <w:b/>
-          <w:sz w:val="28"/>
-          <w:szCs w:val="28"/>
-        </w:rPr>
-        <w:tab/>
-      </w:r>
-      <w:r>
-        <w:rPr>
-          <w:b/>
-          <w:sz w:val="28"/>
-          <w:szCs w:val="28"/>
-        </w:rPr>
-        <w:tab/>
-      </w:r>
-      <w:r>
-        <w:rPr>
-          <w:b/>
-          <w:sz w:val="28"/>
-          <w:szCs w:val="28"/>
-        </w:rPr>
-        <w:t xml:space="preserve"> </w:t>
-      </w:r>
-      <w:r>
-        <w:rPr>
-          <w:b/>
-          <w:sz w:val="28"/>
-          <w:szCs w:val="28"/>
-        </w:rPr>
-        <w:fldChar w:fldCharType="begin"/>
-      </w:r>
-      <w:r>
-        <w:rPr>
-          <w:b/>
-          <w:sz w:val="28"/>
-          <w:szCs w:val="28"/>
-        </w:rPr>
-        <w:instrText xml:space="preserve"> MERGEFIELD  assignemntdate2  \* MERGEFORMAT </w:instrText>
-      </w:r>
-      <w:r>
-        <w:rPr>
-          <w:b/>
-          <w:sz w:val="28"/>
-          <w:szCs w:val="28"/>
-        </w:rPr>
-        <w:fldChar w:fldCharType="separate"/>
-      </w:r>
-      <w:r>
-        <w:rPr>
-          <w:b/>
-          <w:noProof/>
-          <w:sz w:val="28"/>
-          <w:szCs w:val="28"/>
-        </w:rPr>
-        <w:t>«assignemntdate2»</w:t>
-      </w:r>
-      <w:r>
-        <w:rPr>
-          <w:b/>
-          <w:sz w:val="28"/>
-          <w:szCs w:val="28"/>
-        </w:rPr>
-        <w:fldChar w:fldCharType="end"/>
-      </w:r>
-    </w:p>
-    <w:tbl>
-      <w:tblPr>
-        <w:tblW w:w="9005" w:type="dxa"/>
-        <w:tblLook w:val="0000" w:firstRow="0" w:lastRow="0" w:firstColumn="0" w:lastColumn="0" w:noHBand="0" w:noVBand="0"/>
-      </w:tblPr>
-      <w:tblGrid>
-        <w:gridCol w:w="9005"/>
-      </w:tblGrid>
-      <w:tr>
-        <w:trPr>
-          <w:cantSplit/>
-          <w:trHeight w:val="248"/>
-        </w:trPr>
-        <w:tc>
-          <w:tcPr>
-            <w:tcW w:w="9005" w:type="dxa"/>
-            <w:shd w:val="clear" w:color="auto" w:fill="auto"/>
-          </w:tcPr>
-          <w:p>
-            <w:pPr>
-              <w:pStyle w:val="Text1-Vanlig"/>
-              <w:spacing w:after="100" w:afterAutospacing="1"/>
-              <w:rPr>
-                <w:rFonts w:asciiTheme="minorHAnsi" w:eastAsiaTheme="minorEastAsia" w:hAnsiTheme="minorHAnsi" w:cstheme="minorBidi"/>
-                <w:sz w:val="22"/>
-                <w:szCs w:val="22"/>
-                <w:lang w:val="en-US" w:eastAsia="sv-SE"/>
-              </w:rPr>
-            </w:pPr>
-            <w:r>
-              <w:rPr>
-                <w:rFonts w:asciiTheme="minorHAnsi" w:eastAsiaTheme="minorEastAsia" w:hAnsiTheme="minorHAnsi" w:cstheme="minorBidi"/>
-                <w:sz w:val="22"/>
-                <w:szCs w:val="22"/>
-                <w:lang w:eastAsia="sv-SE"/>
-              </w:rPr>
-              <w:fldChar w:fldCharType="begin"/>
-            </w:r>
-            <w:r>
-              <w:rPr>
-                <w:rFonts w:asciiTheme="minorHAnsi" w:eastAsiaTheme="minorEastAsia" w:hAnsiTheme="minorHAnsi" w:cstheme="minorBidi"/>
-                <w:sz w:val="22"/>
-                <w:szCs w:val="22"/>
-                <w:lang w:val="en-US" w:eastAsia="sv-SE"/>
-              </w:rPr>
-              <w:instrText xml:space="preserve"> MERGEFIELD  assignemntdescription2  \* MERGEFORMAT </w:instrText>
-            </w:r>
-            <w:r>
-              <w:rPr>
-                <w:rFonts w:asciiTheme="minorHAnsi" w:eastAsiaTheme="minorEastAsia" w:hAnsiTheme="minorHAnsi" w:cstheme="minorBidi"/>
-                <w:sz w:val="22"/>
-                <w:szCs w:val="22"/>
-                <w:lang w:eastAsia="sv-SE"/>
-              </w:rPr>
-              <w:fldChar w:fldCharType="separate"/>
-            </w:r>
-            <w:r>
-              <w:rPr>
-                <w:rFonts w:asciiTheme="minorHAnsi" w:eastAsiaTheme="minorEastAsia" w:hAnsiTheme="minorHAnsi" w:cstheme="minorBidi"/>
-                <w:noProof/>
-                <w:sz w:val="22"/>
-                <w:szCs w:val="22"/>
-                <w:lang w:val="en-US" w:eastAsia="sv-SE"/>
-              </w:rPr>
-              <w:t>«assignemntdescription2»</w:t>
-            </w:r>
-            <w:r>
-              <w:rPr>
-                <w:rFonts w:asciiTheme="minorHAnsi" w:eastAsiaTheme="minorEastAsia" w:hAnsiTheme="minorHAnsi" w:cstheme="minorBidi"/>
-                <w:sz w:val="22"/>
-                <w:szCs w:val="22"/>
-                <w:lang w:eastAsia="sv-SE"/>
-              </w:rPr>
-              <w:fldChar w:fldCharType="end"/>
-            </w:r>
-          </w:p>
-          <w:p>
-            <w:pPr>
-              <w:pStyle w:val="Text1-Vanlig"/>
-              <w:spacing w:after="100" w:afterAutospacing="1"/>
-              <w:rPr>
-                <w:rFonts w:asciiTheme="minorHAnsi" w:eastAsiaTheme="minorEastAsia" w:hAnsiTheme="minorHAnsi" w:cstheme="minorBidi"/>
-                <w:sz w:val="22"/>
-                <w:szCs w:val="22"/>
-                <w:lang w:val="en-US" w:eastAsia="sv-SE"/>
-              </w:rPr>
-            </w:pPr>
-            <w:r>
-              <w:rPr>
-                <w:rFonts w:asciiTheme="minorHAnsi" w:eastAsiaTheme="minorEastAsia" w:hAnsiTheme="minorHAnsi" w:cstheme="minorBidi"/>
-                <w:b/>
-                <w:sz w:val="22"/>
-                <w:szCs w:val="22"/>
-                <w:lang w:eastAsia="sv-SE"/>
-              </w:rPr>
-              <w:fldChar w:fldCharType="begin"/>
-            </w:r>
-            <w:r>
-              <w:rPr>
-                <w:rFonts w:asciiTheme="minorHAnsi" w:eastAsiaTheme="minorEastAsia" w:hAnsiTheme="minorHAnsi" w:cstheme="minorBidi"/>
-                <w:b/>
-                <w:sz w:val="22"/>
-                <w:szCs w:val="22"/>
-                <w:lang w:val="en-US" w:eastAsia="sv-SE"/>
-              </w:rPr>
-              <w:instrText xml:space="preserve"> MERGEFIELD  assignmentroleheader2  \* MERGEFORMAT </w:instrText>
-            </w:r>
-            <w:r>
-              <w:rPr>
-                <w:rFonts w:asciiTheme="minorHAnsi" w:eastAsiaTheme="minorEastAsia" w:hAnsiTheme="minorHAnsi" w:cstheme="minorBidi"/>
-                <w:b/>
-                <w:sz w:val="22"/>
-                <w:szCs w:val="22"/>
-                <w:lang w:eastAsia="sv-SE"/>
-              </w:rPr>
-              <w:fldChar w:fldCharType="separate"/>
-            </w:r>
-            <w:r>
-              <w:rPr>
-                <w:rFonts w:asciiTheme="minorHAnsi" w:eastAsiaTheme="minorEastAsia" w:hAnsiTheme="minorHAnsi" w:cstheme="minorBidi"/>
-                <w:b/>
-                <w:noProof/>
-                <w:sz w:val="22"/>
-                <w:szCs w:val="22"/>
-                <w:lang w:val="en-US" w:eastAsia="sv-SE"/>
-              </w:rPr>
-              <w:t>«assignmentroleheader2»</w:t>
-            </w:r>
-            <w:r>
-              <w:rPr>
-                <w:rFonts w:asciiTheme="minorHAnsi" w:eastAsiaTheme="minorEastAsia" w:hAnsiTheme="minorHAnsi" w:cstheme="minorBidi"/>
-                <w:b/>
-                <w:sz w:val="22"/>
-                <w:szCs w:val="22"/>
-                <w:lang w:eastAsia="sv-SE"/>
-              </w:rPr>
-              <w:fldChar w:fldCharType="end"/>
-            </w:r>
-            <w:r>
-              <w:rPr>
-                <w:rFonts w:asciiTheme="minorHAnsi" w:eastAsiaTheme="minorEastAsia" w:hAnsiTheme="minorHAnsi" w:cstheme="minorBidi"/>
-                <w:sz w:val="22"/>
-                <w:szCs w:val="22"/>
-                <w:lang w:val="en-US" w:eastAsia="sv-SE"/>
-              </w:rPr>
-              <w:t xml:space="preserve"> </w:t>
-            </w:r>
-            <w:r>
-              <w:rPr>
-                <w:rFonts w:asciiTheme="minorHAnsi" w:eastAsiaTheme="minorEastAsia" w:hAnsiTheme="minorHAnsi" w:cstheme="minorBidi"/>
-                <w:sz w:val="22"/>
-                <w:szCs w:val="22"/>
-                <w:lang w:eastAsia="sv-SE"/>
-              </w:rPr>
-              <w:fldChar w:fldCharType="begin"/>
-            </w:r>
-            <w:r>
-              <w:rPr>
-                <w:rFonts w:asciiTheme="minorHAnsi" w:eastAsiaTheme="minorEastAsia" w:hAnsiTheme="minorHAnsi" w:cstheme="minorBidi"/>
-                <w:sz w:val="22"/>
-                <w:szCs w:val="22"/>
-                <w:lang w:val="en-US" w:eastAsia="sv-SE"/>
-              </w:rPr>
-              <w:instrText xml:space="preserve"> MERGEFIELD  assignemntrole2  \* MERGEFORMAT </w:instrText>
-            </w:r>
-            <w:r>
-              <w:rPr>
-                <w:rFonts w:asciiTheme="minorHAnsi" w:eastAsiaTheme="minorEastAsia" w:hAnsiTheme="minorHAnsi" w:cstheme="minorBidi"/>
-                <w:sz w:val="22"/>
-                <w:szCs w:val="22"/>
-                <w:lang w:eastAsia="sv-SE"/>
-              </w:rPr>
-              <w:fldChar w:fldCharType="separate"/>
-            </w:r>
-            <w:r>
-              <w:rPr>
-                <w:rFonts w:asciiTheme="minorHAnsi" w:eastAsiaTheme="minorEastAsia" w:hAnsiTheme="minorHAnsi" w:cstheme="minorBidi"/>
-                <w:noProof/>
-                <w:sz w:val="22"/>
-                <w:szCs w:val="22"/>
-                <w:lang w:val="en-US" w:eastAsia="sv-SE"/>
-              </w:rPr>
-              <w:t>«assignemntrole2»</w:t>
-            </w:r>
-            <w:r>
-              <w:rPr>
-                <w:rFonts w:asciiTheme="minorHAnsi" w:eastAsiaTheme="minorEastAsia" w:hAnsiTheme="minorHAnsi" w:cstheme="minorBidi"/>
-                <w:sz w:val="22"/>
-                <w:szCs w:val="22"/>
-                <w:lang w:eastAsia="sv-SE"/>
-              </w:rPr>
-              <w:fldChar w:fldCharType="end"/>
-            </w:r>
-          </w:p>
-          <w:p>
-            <w:pPr>
-              <w:autoSpaceDE w:val="0"/>
-              <w:autoSpaceDN w:val="0"/>
-              <w:adjustRightInd w:val="0"/>
-              <w:spacing w:after="0" w:line="240" w:lineRule="auto"/>
-              <w:rPr>
-                <w:lang w:val="en-US"/>
-              </w:rPr>
-            </w:pPr>
-            <w:r>
-              <w:rPr>
-                <w:b/>
-              </w:rPr>
-              <w:fldChar w:fldCharType="begin"/>
-            </w:r>
-            <w:r>
-              <w:rPr>
-                <w:b/>
-                <w:lang w:val="en-US"/>
-              </w:rPr>
-              <w:instrText xml:space="preserve"> MERGEFIELD  assignmenttechniquesheader2  \* MERGEFORMAT </w:instrText>
-            </w:r>
-            <w:r>
-              <w:rPr>
-                <w:b/>
-              </w:rPr>
-              <w:fldChar w:fldCharType="separate"/>
-            </w:r>
-            <w:r>
-              <w:rPr>
-                <w:b/>
-                <w:noProof/>
-                <w:lang w:val="en-US"/>
-              </w:rPr>
-              <w:t>«assignmenttechniquesheader2»</w:t>
-            </w:r>
-            <w:r>
-              <w:rPr>
-                <w:b/>
-              </w:rPr>
-              <w:fldChar w:fldCharType="end"/>
-            </w:r>
-            <w:r>
-              <w:fldChar w:fldCharType="begin"/>
-            </w:r>
-            <w:r>
-              <w:rPr>
-                <w:lang w:val="en-US"/>
-              </w:rPr>
-              <w:instrText xml:space="preserve"> MERGEFIELD  assignmenttechniques2  \* MERGEFORMAT </w:instrText>
-            </w:r>
-            <w:r>
-              <w:fldChar w:fldCharType="separate"/>
-            </w:r>
-            <w:r>
-              <w:rPr>
-                <w:noProof/>
-                <w:lang w:val="en-US"/>
-              </w:rPr>
-              <w:t>«assignmenttechniques2»</w:t>
-            </w:r>
-            <w:r>
-              <w:fldChar w:fldCharType="end"/>
-            </w:r>
-          </w:p>
-          <w:p>
-            <w:pPr>
-              <w:pStyle w:val="Text1-Vanlig"/>
-              <w:spacing w:after="100" w:afterAutospacing="1"/>
-              <w:rPr>
-                <w:rFonts w:asciiTheme="minorHAnsi" w:eastAsiaTheme="minorEastAsia" w:hAnsiTheme="minorHAnsi" w:cstheme="minorBidi"/>
-                <w:sz w:val="22"/>
-                <w:szCs w:val="22"/>
-                <w:lang w:val="en-US" w:eastAsia="sv-SE"/>
-              </w:rPr>
-            </w:pPr>
-          </w:p>
-        </w:tc>
-      </w:tr>
-    </w:tbl>
-    <w:p>
-      <w:pPr>
-        <w:rPr>
-          <w:b/>
-          <w:sz w:val="28"/>
-          <w:szCs w:val="28"/>
-          <w:lang w:val="en-US"/>
-        </w:rPr>
-      </w:pPr>
-    </w:p>
-    <w:p>
-      <w:pPr>
-        <w:rPr>
-          <w:b/>
-          <w:sz w:val="28"/>
-          <w:szCs w:val="28"/>
-          <w:lang w:val="en-US"/>
-        </w:rPr>
-      </w:pPr>
-      <w:r>
-        <w:rPr>
-          <w:b/>
-          <w:sz w:val="28"/>
-          <w:szCs w:val="28"/>
-          <w:lang w:val="en-US"/>
-        </w:rPr>
-        <w:br w:type="page"/>
-      </w:r>
-    </w:p>
-    <w:p>
-      <w:pPr>
-        <w:rPr>
-          <w:b/>
-          <w:sz w:val="28"/>
-          <w:szCs w:val="28"/>
-          <w:lang w:val="en-US"/>
-        </w:rPr>
-      </w:pPr>
-    </w:p>
-    <w:p>
-      <w:pPr>
-        <w:rPr>
-          <w:b/>
-          <w:sz w:val="28"/>
-          <w:szCs w:val="28"/>
-        </w:rPr>
-      </w:pPr>
-      <w:r>
-        <w:rPr>
-          <w:b/>
-          <w:sz w:val="28"/>
-          <w:szCs w:val="28"/>
-        </w:rPr>
-        <w:fldChar w:fldCharType="begin"/>
-      </w:r>
-      <w:r>
-        <w:rPr>
-          <w:b/>
-          <w:sz w:val="28"/>
-          <w:szCs w:val="28"/>
-        </w:rPr>
-        <w:instrText xml:space="preserve"> MERGEFIELD  assignmentheader3  \* MERGEFORMAT </w:instrText>
-      </w:r>
-      <w:r>
-        <w:rPr>
-          <w:b/>
-          <w:sz w:val="28"/>
-          <w:szCs w:val="28"/>
-        </w:rPr>
-        <w:fldChar w:fldCharType="separate"/>
-      </w:r>
-      <w:r>
-        <w:rPr>
-          <w:b/>
-          <w:noProof/>
-          <w:sz w:val="28"/>
-          <w:szCs w:val="28"/>
-        </w:rPr>
-        <w:t>«assignmentheader3»</w:t>
-      </w:r>
-      <w:r>
-        <w:rPr>
-          <w:b/>
-          <w:sz w:val="28"/>
-          <w:szCs w:val="28"/>
-        </w:rPr>
-        <w:fldChar w:fldCharType="end"/>
-      </w:r>
-    </w:p>
-    <w:p>
-      <w:pPr>
-        <w:tabs>
-          <w:tab w:val="right" w:pos="8875"/>
-        </w:tabs>
-        <w:ind w:left="4820" w:hanging="4820"/>
-        <w:rPr>
-          <w:b/>
-          <w:sz w:val="28"/>
-          <w:szCs w:val="28"/>
-        </w:rPr>
-      </w:pPr>
-      <w:r>
-        <w:rPr>
-          <w:b/>
-          <w:sz w:val="28"/>
-          <w:szCs w:val="28"/>
-        </w:rPr>
-        <w:fldChar w:fldCharType="begin"/>
-      </w:r>
-      <w:r>
-        <w:rPr>
-          <w:b/>
-          <w:sz w:val="28"/>
-          <w:szCs w:val="28"/>
-        </w:rPr>
-        <w:instrText xml:space="preserve"> MERGEFIELD  assignmentcustomer3  \* MERGEFORMAT </w:instrText>
-      </w:r>
-      <w:r>
-        <w:rPr>
-          <w:b/>
-          <w:sz w:val="28"/>
-          <w:szCs w:val="28"/>
-        </w:rPr>
-        <w:fldChar w:fldCharType="separate"/>
-      </w:r>
-      <w:r>
-        <w:rPr>
-          <w:b/>
-          <w:noProof/>
-          <w:sz w:val="28"/>
-          <w:szCs w:val="28"/>
-        </w:rPr>
-        <w:t>«assignmentcustomer3»</w:t>
-      </w:r>
-      <w:r>
-        <w:rPr>
-          <w:b/>
-          <w:sz w:val="28"/>
-          <w:szCs w:val="28"/>
-        </w:rPr>
-        <w:fldChar w:fldCharType="end"/>
-      </w:r>
-      <w:r>
-        <w:rPr>
-          <w:b/>
-          <w:sz w:val="28"/>
-          <w:szCs w:val="28"/>
-        </w:rPr>
-        <w:tab/>
-      </w:r>
-      <w:r>
-        <w:rPr>
-          <w:b/>
-          <w:sz w:val="28"/>
-          <w:szCs w:val="28"/>
-        </w:rPr>
-        <w:tab/>
-        <w:t xml:space="preserve"> </w:t>
-      </w:r>
-      <w:r>
-        <w:rPr>
-          <w:b/>
-          <w:sz w:val="28"/>
-          <w:szCs w:val="28"/>
-        </w:rPr>
-        <w:fldChar w:fldCharType="begin"/>
-      </w:r>
-      <w:r>
-        <w:rPr>
-          <w:b/>
-          <w:sz w:val="28"/>
-          <w:szCs w:val="28"/>
-        </w:rPr>
-        <w:instrText xml:space="preserve"> MERGEFIELD  assignemntdate3  \* MERGEFORMAT </w:instrText>
-      </w:r>
-      <w:r>
-        <w:rPr>
-          <w:b/>
-          <w:sz w:val="28"/>
-          <w:szCs w:val="28"/>
-        </w:rPr>
-        <w:fldChar w:fldCharType="separate"/>
-      </w:r>
-      <w:r>
-        <w:rPr>
-          <w:b/>
-          <w:noProof/>
-          <w:sz w:val="28"/>
-          <w:szCs w:val="28"/>
-        </w:rPr>
-        <w:t>«assignemntdate3»</w:t>
-      </w:r>
-      <w:r>
-        <w:rPr>
-          <w:b/>
-          <w:sz w:val="28"/>
-          <w:szCs w:val="28"/>
-        </w:rPr>
-        <w:fldChar w:fldCharType="end"/>
-      </w:r>
-    </w:p>
-    <w:tbl>
-      <w:tblPr>
-        <w:tblW w:w="9005" w:type="dxa"/>
-        <w:tblLook w:val="0000" w:firstRow="0" w:lastRow="0" w:firstColumn="0" w:lastColumn="0" w:noHBand="0" w:noVBand="0"/>
-      </w:tblPr>
-      <w:tblGrid>
-        <w:gridCol w:w="9005"/>
-      </w:tblGrid>
-      <w:tr>
-        <w:trPr>
-          <w:cantSplit/>
-          <w:trHeight w:val="248"/>
-        </w:trPr>
-        <w:tc>
-          <w:tcPr>
-            <w:tcW w:w="9005" w:type="dxa"/>
-            <w:shd w:val="clear" w:color="auto" w:fill="auto"/>
-          </w:tcPr>
-          <w:p>
-            <w:pPr>
-              <w:pStyle w:val="Text1-Vanlig"/>
-              <w:spacing w:after="100" w:afterAutospacing="1"/>
-              <w:rPr>
-                <w:rFonts w:asciiTheme="minorHAnsi" w:eastAsiaTheme="minorEastAsia" w:hAnsiTheme="minorHAnsi" w:cstheme="minorBidi"/>
-                <w:sz w:val="22"/>
-                <w:szCs w:val="22"/>
-                <w:lang w:val="en-US" w:eastAsia="sv-SE"/>
-              </w:rPr>
-            </w:pPr>
-            <w:r>
-              <w:rPr>
-                <w:rFonts w:asciiTheme="minorHAnsi" w:eastAsiaTheme="minorEastAsia" w:hAnsiTheme="minorHAnsi" w:cstheme="minorBidi"/>
-                <w:sz w:val="22"/>
-                <w:szCs w:val="22"/>
-                <w:lang w:eastAsia="sv-SE"/>
-              </w:rPr>
-              <w:fldChar w:fldCharType="begin"/>
-            </w:r>
-            <w:r>
-              <w:rPr>
-                <w:rFonts w:asciiTheme="minorHAnsi" w:eastAsiaTheme="minorEastAsia" w:hAnsiTheme="minorHAnsi" w:cstheme="minorBidi"/>
-                <w:sz w:val="22"/>
-                <w:szCs w:val="22"/>
-                <w:lang w:val="en-US" w:eastAsia="sv-SE"/>
-              </w:rPr>
-              <w:instrText xml:space="preserve"> MERGEFIELD  assignemntdescription3  \* MERGEFORMAT </w:instrText>
-            </w:r>
-            <w:r>
-              <w:rPr>
-                <w:rFonts w:asciiTheme="minorHAnsi" w:eastAsiaTheme="minorEastAsia" w:hAnsiTheme="minorHAnsi" w:cstheme="minorBidi"/>
-                <w:sz w:val="22"/>
-                <w:szCs w:val="22"/>
-                <w:lang w:eastAsia="sv-SE"/>
-              </w:rPr>
-              <w:fldChar w:fldCharType="separate"/>
-            </w:r>
-            <w:r>
-              <w:rPr>
-                <w:rFonts w:asciiTheme="minorHAnsi" w:eastAsiaTheme="minorEastAsia" w:hAnsiTheme="minorHAnsi" w:cstheme="minorBidi"/>
-                <w:noProof/>
-                <w:sz w:val="22"/>
-                <w:szCs w:val="22"/>
-                <w:lang w:val="en-US" w:eastAsia="sv-SE"/>
-              </w:rPr>
-              <w:t>«assignemntdescription3»</w:t>
-            </w:r>
-            <w:r>
-              <w:rPr>
-                <w:rFonts w:asciiTheme="minorHAnsi" w:eastAsiaTheme="minorEastAsia" w:hAnsiTheme="minorHAnsi" w:cstheme="minorBidi"/>
-                <w:sz w:val="22"/>
-                <w:szCs w:val="22"/>
-                <w:lang w:eastAsia="sv-SE"/>
-              </w:rPr>
-              <w:fldChar w:fldCharType="end"/>
-            </w:r>
-          </w:p>
-          <w:p>
-            <w:pPr>
-              <w:pStyle w:val="Text1-Vanlig"/>
-              <w:spacing w:after="100" w:afterAutospacing="1"/>
-              <w:rPr>
-                <w:rFonts w:asciiTheme="minorHAnsi" w:eastAsiaTheme="minorEastAsia" w:hAnsiTheme="minorHAnsi" w:cstheme="minorBidi"/>
-                <w:sz w:val="22"/>
-                <w:szCs w:val="22"/>
-                <w:lang w:val="en-US" w:eastAsia="sv-SE"/>
-              </w:rPr>
-            </w:pPr>
-            <w:r>
-              <w:rPr>
-                <w:rFonts w:asciiTheme="minorHAnsi" w:eastAsiaTheme="minorEastAsia" w:hAnsiTheme="minorHAnsi" w:cstheme="minorBidi"/>
-                <w:b/>
-                <w:sz w:val="22"/>
-                <w:szCs w:val="22"/>
-                <w:lang w:eastAsia="sv-SE"/>
-              </w:rPr>
-              <w:fldChar w:fldCharType="begin"/>
-            </w:r>
-            <w:r>
-              <w:rPr>
-                <w:rFonts w:asciiTheme="minorHAnsi" w:eastAsiaTheme="minorEastAsia" w:hAnsiTheme="minorHAnsi" w:cstheme="minorBidi"/>
-                <w:b/>
-                <w:sz w:val="22"/>
-                <w:szCs w:val="22"/>
-                <w:lang w:val="en-US" w:eastAsia="sv-SE"/>
-              </w:rPr>
-              <w:instrText xml:space="preserve"> MERGEFIELD  assignmentroleheader3  \* MERGEFORMAT </w:instrText>
-            </w:r>
-            <w:r>
-              <w:rPr>
-                <w:rFonts w:asciiTheme="minorHAnsi" w:eastAsiaTheme="minorEastAsia" w:hAnsiTheme="minorHAnsi" w:cstheme="minorBidi"/>
-                <w:b/>
-                <w:sz w:val="22"/>
-                <w:szCs w:val="22"/>
-                <w:lang w:eastAsia="sv-SE"/>
-              </w:rPr>
-              <w:fldChar w:fldCharType="separate"/>
-            </w:r>
-            <w:r>
-              <w:rPr>
-                <w:rFonts w:asciiTheme="minorHAnsi" w:eastAsiaTheme="minorEastAsia" w:hAnsiTheme="minorHAnsi" w:cstheme="minorBidi"/>
-                <w:b/>
-                <w:noProof/>
-                <w:sz w:val="22"/>
-                <w:szCs w:val="22"/>
-                <w:lang w:val="en-US" w:eastAsia="sv-SE"/>
-              </w:rPr>
-              <w:t>«assignmentroleheader3»</w:t>
-            </w:r>
-            <w:r>
-              <w:rPr>
-                <w:rFonts w:asciiTheme="minorHAnsi" w:eastAsiaTheme="minorEastAsia" w:hAnsiTheme="minorHAnsi" w:cstheme="minorBidi"/>
-                <w:b/>
-                <w:sz w:val="22"/>
-                <w:szCs w:val="22"/>
-                <w:lang w:eastAsia="sv-SE"/>
-              </w:rPr>
-              <w:fldChar w:fldCharType="end"/>
-            </w:r>
-            <w:r>
-              <w:rPr>
-                <w:rFonts w:asciiTheme="minorHAnsi" w:eastAsiaTheme="minorEastAsia" w:hAnsiTheme="minorHAnsi" w:cstheme="minorBidi"/>
-                <w:sz w:val="22"/>
-                <w:szCs w:val="22"/>
-                <w:lang w:val="en-US" w:eastAsia="sv-SE"/>
-              </w:rPr>
-              <w:t xml:space="preserve"> </w:t>
-            </w:r>
-            <w:r>
-              <w:rPr>
-                <w:rFonts w:asciiTheme="minorHAnsi" w:eastAsiaTheme="minorEastAsia" w:hAnsiTheme="minorHAnsi" w:cstheme="minorBidi"/>
-                <w:sz w:val="22"/>
-                <w:szCs w:val="22"/>
-                <w:lang w:eastAsia="sv-SE"/>
-              </w:rPr>
-              <w:fldChar w:fldCharType="begin"/>
-            </w:r>
-            <w:r>
-              <w:rPr>
-                <w:rFonts w:asciiTheme="minorHAnsi" w:eastAsiaTheme="minorEastAsia" w:hAnsiTheme="minorHAnsi" w:cstheme="minorBidi"/>
-                <w:sz w:val="22"/>
-                <w:szCs w:val="22"/>
-                <w:lang w:val="en-US" w:eastAsia="sv-SE"/>
-              </w:rPr>
-              <w:instrText xml:space="preserve"> MERGEFIELD  assignemntrole3  \* MERGEFORMAT </w:instrText>
-            </w:r>
-            <w:r>
-              <w:rPr>
-                <w:rFonts w:asciiTheme="minorHAnsi" w:eastAsiaTheme="minorEastAsia" w:hAnsiTheme="minorHAnsi" w:cstheme="minorBidi"/>
-                <w:sz w:val="22"/>
-                <w:szCs w:val="22"/>
-                <w:lang w:eastAsia="sv-SE"/>
-              </w:rPr>
-              <w:fldChar w:fldCharType="separate"/>
-            </w:r>
-            <w:r>
-              <w:rPr>
-                <w:rFonts w:asciiTheme="minorHAnsi" w:eastAsiaTheme="minorEastAsia" w:hAnsiTheme="minorHAnsi" w:cstheme="minorBidi"/>
-                <w:noProof/>
-                <w:sz w:val="22"/>
-                <w:szCs w:val="22"/>
-                <w:lang w:val="en-US" w:eastAsia="sv-SE"/>
-              </w:rPr>
-              <w:t>«assignemntrole3»</w:t>
-            </w:r>
-            <w:r>
-              <w:rPr>
-                <w:rFonts w:asciiTheme="minorHAnsi" w:eastAsiaTheme="minorEastAsia" w:hAnsiTheme="minorHAnsi" w:cstheme="minorBidi"/>
-                <w:sz w:val="22"/>
-                <w:szCs w:val="22"/>
-                <w:lang w:eastAsia="sv-SE"/>
-              </w:rPr>
-              <w:fldChar w:fldCharType="end"/>
-            </w:r>
-          </w:p>
-          <w:p>
-            <w:pPr>
-              <w:autoSpaceDE w:val="0"/>
-              <w:autoSpaceDN w:val="0"/>
-              <w:adjustRightInd w:val="0"/>
-              <w:spacing w:after="0" w:line="240" w:lineRule="auto"/>
-              <w:rPr>
-                <w:lang w:val="en-US"/>
-              </w:rPr>
-            </w:pPr>
-            <w:r>
-              <w:rPr>
-                <w:b/>
-              </w:rPr>
-              <w:fldChar w:fldCharType="begin"/>
-            </w:r>
-            <w:r>
-              <w:rPr>
-                <w:b/>
-                <w:lang w:val="en-US"/>
-              </w:rPr>
-              <w:instrText xml:space="preserve"> MERGEFIELD  assignmenttechniquesheader3  \* MERGEFORMAT </w:instrText>
-            </w:r>
-            <w:r>
-              <w:rPr>
-                <w:b/>
-              </w:rPr>
-              <w:fldChar w:fldCharType="separate"/>
-            </w:r>
-            <w:r>
-              <w:rPr>
-                <w:b/>
-                <w:noProof/>
-                <w:lang w:val="en-US"/>
-              </w:rPr>
-              <w:t>«assignmenttechniquesheader3»</w:t>
-            </w:r>
-            <w:r>
-              <w:rPr>
-                <w:b/>
-              </w:rPr>
-              <w:fldChar w:fldCharType="end"/>
-            </w:r>
-            <w:fldSimple w:instr=" MERGEFIELD  assignmenttechniques3  \* MERGEFORMAT ">
-              <w:r>
-                <w:rPr>
-                  <w:noProof/>
-                </w:rPr>
-                <w:t>«assignmenttechniques3»</w:t>
-              </w:r>
-            </w:fldSimple>
-          </w:p>
-          <w:p>
-            <w:pPr>
-              <w:pStyle w:val="Text1-Vanlig"/>
-              <w:spacing w:after="100" w:afterAutospacing="1"/>
-              <w:rPr>
-                <w:rFonts w:asciiTheme="minorHAnsi" w:eastAsiaTheme="minorEastAsia" w:hAnsiTheme="minorHAnsi" w:cstheme="minorBidi"/>
-                <w:sz w:val="22"/>
-                <w:szCs w:val="22"/>
-                <w:lang w:val="en-US" w:eastAsia="sv-SE"/>
-              </w:rPr>
-            </w:pPr>
-          </w:p>
-        </w:tc>
-      </w:tr>
-    </w:tbl>
-    <w:p>
-      <w:pPr>
-        <w:rPr>
-          <w:b/>
-          <w:sz w:val="28"/>
-          <w:szCs w:val="28"/>
-          <w:lang w:val="en-US"/>
-        </w:rPr>
-      </w:pPr>
-    </w:p>
-    <w:p>
-      <w:pPr>
-        <w:rPr>
-          <w:b/>
-          <w:sz w:val="28"/>
-          <w:szCs w:val="28"/>
-        </w:rPr>
-      </w:pPr>
-      <w:r>
-        <w:rPr>
-          <w:b/>
-          <w:sz w:val="28"/>
-          <w:szCs w:val="28"/>
-        </w:rPr>
-        <w:fldChar w:fldCharType="begin"/>
-      </w:r>
-      <w:r>
-        <w:rPr>
-          <w:b/>
-          <w:sz w:val="28"/>
-          <w:szCs w:val="28"/>
-        </w:rPr>
-        <w:instrText xml:space="preserve"> MERGEFIELD  assignmentheader4  \* MERGEFORMAT </w:instrText>
-      </w:r>
-      <w:r>
-        <w:rPr>
-          <w:b/>
-          <w:sz w:val="28"/>
-          <w:szCs w:val="28"/>
-        </w:rPr>
-        <w:fldChar w:fldCharType="separate"/>
-      </w:r>
-      <w:r>
-        <w:rPr>
-          <w:b/>
-          <w:noProof/>
-          <w:sz w:val="28"/>
-          <w:szCs w:val="28"/>
-        </w:rPr>
-        <w:t>«assignmentheader4»</w:t>
-      </w:r>
-      <w:r>
-        <w:rPr>
-          <w:b/>
-          <w:sz w:val="28"/>
-          <w:szCs w:val="28"/>
-        </w:rPr>
-        <w:fldChar w:fldCharType="end"/>
-      </w:r>
-    </w:p>
-    <w:p>
-      <w:pPr>
-        <w:tabs>
-          <w:tab w:val="right" w:pos="8875"/>
-        </w:tabs>
-        <w:ind w:left="4820" w:hanging="4820"/>
-        <w:rPr>
-          <w:b/>
-          <w:sz w:val="28"/>
-          <w:szCs w:val="28"/>
-        </w:rPr>
-      </w:pPr>
-      <w:r>
-        <w:rPr>
-          <w:b/>
-          <w:sz w:val="28"/>
-          <w:szCs w:val="28"/>
-        </w:rPr>
-        <w:fldChar w:fldCharType="begin"/>
-      </w:r>
-      <w:r>
-        <w:rPr>
-          <w:b/>
-          <w:sz w:val="28"/>
-          <w:szCs w:val="28"/>
-        </w:rPr>
-        <w:instrText xml:space="preserve"> MERGEFIELD  assignmentcustomer4  \* MERGEFORMAT </w:instrText>
-      </w:r>
-      <w:r>
-        <w:rPr>
-          <w:b/>
-          <w:sz w:val="28"/>
-          <w:szCs w:val="28"/>
-        </w:rPr>
-        <w:fldChar w:fldCharType="separate"/>
-      </w:r>
-      <w:r>
-        <w:rPr>
-          <w:b/>
-          <w:noProof/>
-          <w:sz w:val="28"/>
-          <w:szCs w:val="28"/>
-        </w:rPr>
-        <w:t>«assignmentcustomer4»</w:t>
-      </w:r>
-      <w:r>
-        <w:rPr>
-          <w:b/>
-          <w:sz w:val="28"/>
-          <w:szCs w:val="28"/>
-        </w:rPr>
-        <w:fldChar w:fldCharType="end"/>
-      </w:r>
-      <w:r>
-        <w:rPr>
-          <w:b/>
-          <w:sz w:val="28"/>
-          <w:szCs w:val="28"/>
-        </w:rPr>
-        <w:tab/>
-      </w:r>
-      <w:r>
-        <w:rPr>
-          <w:b/>
-          <w:sz w:val="28"/>
-          <w:szCs w:val="28"/>
-        </w:rPr>
-        <w:tab/>
-        <w:t xml:space="preserve"> </w:t>
-      </w:r>
-      <w:r>
-        <w:rPr>
-          <w:b/>
-          <w:sz w:val="28"/>
-          <w:szCs w:val="28"/>
-        </w:rPr>
-        <w:fldChar w:fldCharType="begin"/>
-      </w:r>
-      <w:r>
-        <w:rPr>
-          <w:b/>
-          <w:sz w:val="28"/>
-          <w:szCs w:val="28"/>
-        </w:rPr>
-        <w:instrText xml:space="preserve"> MERGEFIELD  assignemntdate4  \* MERGEFORMAT </w:instrText>
-      </w:r>
-      <w:r>
-        <w:rPr>
-          <w:b/>
-          <w:sz w:val="28"/>
-          <w:szCs w:val="28"/>
-        </w:rPr>
-        <w:fldChar w:fldCharType="separate"/>
-      </w:r>
-      <w:r>
-        <w:rPr>
-          <w:b/>
-          <w:noProof/>
-          <w:sz w:val="28"/>
-          <w:szCs w:val="28"/>
-        </w:rPr>
-        <w:t>«assignemntdate4»</w:t>
-      </w:r>
-      <w:r>
-        <w:rPr>
-          <w:b/>
-          <w:sz w:val="28"/>
-          <w:szCs w:val="28"/>
-        </w:rPr>
-        <w:fldChar w:fldCharType="end"/>
-      </w:r>
-    </w:p>
-    <w:tbl>
-      <w:tblPr>
-        <w:tblW w:w="9005" w:type="dxa"/>
-        <w:tblLook w:val="0000" w:firstRow="0" w:lastRow="0" w:firstColumn="0" w:lastColumn="0" w:noHBand="0" w:noVBand="0"/>
-      </w:tblPr>
-      <w:tblGrid>
-        <w:gridCol w:w="9005"/>
-      </w:tblGrid>
-      <w:tr>
-        <w:trPr>
-          <w:cantSplit/>
-          <w:trHeight w:val="248"/>
-        </w:trPr>
-        <w:tc>
-          <w:tcPr>
-            <w:tcW w:w="9005" w:type="dxa"/>
-            <w:shd w:val="clear" w:color="auto" w:fill="auto"/>
-          </w:tcPr>
-          <w:p>
-            <w:pPr>
-              <w:pStyle w:val="Text1-Vanlig"/>
-              <w:spacing w:after="100" w:afterAutospacing="1"/>
-              <w:rPr>
-                <w:rFonts w:asciiTheme="minorHAnsi" w:eastAsiaTheme="minorEastAsia" w:hAnsiTheme="minorHAnsi" w:cstheme="minorBidi"/>
-                <w:sz w:val="22"/>
-                <w:szCs w:val="22"/>
-                <w:lang w:val="en-US" w:eastAsia="sv-SE"/>
-              </w:rPr>
-            </w:pPr>
-            <w:r>
-              <w:rPr>
-                <w:rFonts w:asciiTheme="minorHAnsi" w:eastAsiaTheme="minorEastAsia" w:hAnsiTheme="minorHAnsi" w:cstheme="minorBidi"/>
-                <w:sz w:val="22"/>
-                <w:szCs w:val="22"/>
-                <w:lang w:eastAsia="sv-SE"/>
-              </w:rPr>
-              <w:fldChar w:fldCharType="begin"/>
-            </w:r>
-            <w:r>
-              <w:rPr>
-                <w:rFonts w:asciiTheme="minorHAnsi" w:eastAsiaTheme="minorEastAsia" w:hAnsiTheme="minorHAnsi" w:cstheme="minorBidi"/>
-                <w:sz w:val="22"/>
-                <w:szCs w:val="22"/>
-                <w:lang w:val="en-US" w:eastAsia="sv-SE"/>
-              </w:rPr>
-              <w:instrText xml:space="preserve"> MERGEFIELD  assignemntdescription4  \* MERGEFORMAT </w:instrText>
-            </w:r>
-            <w:r>
-              <w:rPr>
-                <w:rFonts w:asciiTheme="minorHAnsi" w:eastAsiaTheme="minorEastAsia" w:hAnsiTheme="minorHAnsi" w:cstheme="minorBidi"/>
-                <w:sz w:val="22"/>
-                <w:szCs w:val="22"/>
-                <w:lang w:eastAsia="sv-SE"/>
-              </w:rPr>
-              <w:fldChar w:fldCharType="separate"/>
-            </w:r>
-            <w:r>
-              <w:rPr>
-                <w:rFonts w:asciiTheme="minorHAnsi" w:eastAsiaTheme="minorEastAsia" w:hAnsiTheme="minorHAnsi" w:cstheme="minorBidi"/>
-                <w:noProof/>
-                <w:sz w:val="22"/>
-                <w:szCs w:val="22"/>
-                <w:lang w:val="en-US" w:eastAsia="sv-SE"/>
-              </w:rPr>
-              <w:t>«assignemntdescription4»</w:t>
-            </w:r>
-            <w:r>
-              <w:rPr>
-                <w:rFonts w:asciiTheme="minorHAnsi" w:eastAsiaTheme="minorEastAsia" w:hAnsiTheme="minorHAnsi" w:cstheme="minorBidi"/>
-                <w:sz w:val="22"/>
-                <w:szCs w:val="22"/>
-                <w:lang w:eastAsia="sv-SE"/>
-              </w:rPr>
-              <w:fldChar w:fldCharType="end"/>
-            </w:r>
-          </w:p>
-          <w:p>
-            <w:pPr>
-              <w:pStyle w:val="Text1-Vanlig"/>
-              <w:spacing w:after="100" w:afterAutospacing="1"/>
-              <w:rPr>
-                <w:rFonts w:asciiTheme="minorHAnsi" w:eastAsiaTheme="minorEastAsia" w:hAnsiTheme="minorHAnsi" w:cstheme="minorBidi"/>
-                <w:sz w:val="22"/>
-                <w:szCs w:val="22"/>
-                <w:lang w:val="en-US" w:eastAsia="sv-SE"/>
-              </w:rPr>
-            </w:pPr>
-            <w:r>
-              <w:rPr>
-                <w:rFonts w:asciiTheme="minorHAnsi" w:eastAsiaTheme="minorEastAsia" w:hAnsiTheme="minorHAnsi" w:cstheme="minorBidi"/>
-                <w:b/>
-                <w:sz w:val="22"/>
-                <w:szCs w:val="22"/>
-                <w:lang w:eastAsia="sv-SE"/>
-              </w:rPr>
-              <w:fldChar w:fldCharType="begin"/>
-            </w:r>
-            <w:r>
-              <w:rPr>
-                <w:rFonts w:asciiTheme="minorHAnsi" w:eastAsiaTheme="minorEastAsia" w:hAnsiTheme="minorHAnsi" w:cstheme="minorBidi"/>
-                <w:b/>
-                <w:sz w:val="22"/>
-                <w:szCs w:val="22"/>
-                <w:lang w:val="en-US" w:eastAsia="sv-SE"/>
-              </w:rPr>
-              <w:instrText xml:space="preserve"> MERGEFIELD  assignmentroleheader4  \* MERGEFORMAT </w:instrText>
-            </w:r>
-            <w:r>
-              <w:rPr>
-                <w:rFonts w:asciiTheme="minorHAnsi" w:eastAsiaTheme="minorEastAsia" w:hAnsiTheme="minorHAnsi" w:cstheme="minorBidi"/>
-                <w:b/>
-                <w:sz w:val="22"/>
-                <w:szCs w:val="22"/>
-                <w:lang w:eastAsia="sv-SE"/>
-              </w:rPr>
-              <w:fldChar w:fldCharType="separate"/>
-            </w:r>
-            <w:r>
-              <w:rPr>
-                <w:rFonts w:asciiTheme="minorHAnsi" w:eastAsiaTheme="minorEastAsia" w:hAnsiTheme="minorHAnsi" w:cstheme="minorBidi"/>
-                <w:b/>
-                <w:noProof/>
-                <w:sz w:val="22"/>
-                <w:szCs w:val="22"/>
-                <w:lang w:val="en-US" w:eastAsia="sv-SE"/>
-              </w:rPr>
-              <w:t>«assignmentroleheader4»</w:t>
-            </w:r>
-            <w:r>
-              <w:rPr>
-                <w:rFonts w:asciiTheme="minorHAnsi" w:eastAsiaTheme="minorEastAsia" w:hAnsiTheme="minorHAnsi" w:cstheme="minorBidi"/>
-                <w:b/>
-                <w:sz w:val="22"/>
-                <w:szCs w:val="22"/>
-                <w:lang w:eastAsia="sv-SE"/>
-              </w:rPr>
-              <w:fldChar w:fldCharType="end"/>
-            </w:r>
-            <w:r>
-              <w:rPr>
-                <w:rFonts w:asciiTheme="minorHAnsi" w:eastAsiaTheme="minorEastAsia" w:hAnsiTheme="minorHAnsi" w:cstheme="minorBidi"/>
-                <w:sz w:val="22"/>
-                <w:szCs w:val="22"/>
-                <w:lang w:val="en-US" w:eastAsia="sv-SE"/>
-              </w:rPr>
-              <w:t xml:space="preserve"> </w:t>
-            </w:r>
-            <w:r>
-              <w:rPr>
-                <w:rFonts w:asciiTheme="minorHAnsi" w:eastAsiaTheme="minorEastAsia" w:hAnsiTheme="minorHAnsi" w:cstheme="minorBidi"/>
-                <w:sz w:val="22"/>
-                <w:szCs w:val="22"/>
-                <w:lang w:eastAsia="sv-SE"/>
-              </w:rPr>
-              <w:fldChar w:fldCharType="begin"/>
-            </w:r>
-            <w:r>
-              <w:rPr>
-                <w:rFonts w:asciiTheme="minorHAnsi" w:eastAsiaTheme="minorEastAsia" w:hAnsiTheme="minorHAnsi" w:cstheme="minorBidi"/>
-                <w:sz w:val="22"/>
-                <w:szCs w:val="22"/>
-                <w:lang w:val="en-US" w:eastAsia="sv-SE"/>
-              </w:rPr>
-              <w:instrText xml:space="preserve"> MERGEFIELD  assignemntrole4  \* MERGEFORMAT </w:instrText>
-            </w:r>
-            <w:r>
-              <w:rPr>
-                <w:rFonts w:asciiTheme="minorHAnsi" w:eastAsiaTheme="minorEastAsia" w:hAnsiTheme="minorHAnsi" w:cstheme="minorBidi"/>
-                <w:sz w:val="22"/>
-                <w:szCs w:val="22"/>
-                <w:lang w:eastAsia="sv-SE"/>
-              </w:rPr>
-              <w:fldChar w:fldCharType="separate"/>
-            </w:r>
-            <w:r>
-              <w:rPr>
-                <w:rFonts w:asciiTheme="minorHAnsi" w:eastAsiaTheme="minorEastAsia" w:hAnsiTheme="minorHAnsi" w:cstheme="minorBidi"/>
-                <w:noProof/>
-                <w:sz w:val="22"/>
-                <w:szCs w:val="22"/>
-                <w:lang w:val="en-US" w:eastAsia="sv-SE"/>
-              </w:rPr>
-              <w:t>«assignemntrole4»</w:t>
-            </w:r>
-            <w:r>
-              <w:rPr>
-                <w:rFonts w:asciiTheme="minorHAnsi" w:eastAsiaTheme="minorEastAsia" w:hAnsiTheme="minorHAnsi" w:cstheme="minorBidi"/>
-                <w:sz w:val="22"/>
-                <w:szCs w:val="22"/>
-                <w:lang w:eastAsia="sv-SE"/>
-              </w:rPr>
-              <w:fldChar w:fldCharType="end"/>
-            </w:r>
-          </w:p>
-          <w:p>
-            <w:pPr>
-              <w:autoSpaceDE w:val="0"/>
-              <w:autoSpaceDN w:val="0"/>
-              <w:adjustRightInd w:val="0"/>
-              <w:spacing w:after="0" w:line="240" w:lineRule="auto"/>
-              <w:rPr>
-                <w:lang w:val="en-US"/>
-              </w:rPr>
-            </w:pPr>
-            <w:r>
-              <w:rPr>
-                <w:b/>
-              </w:rPr>
-              <w:fldChar w:fldCharType="begin"/>
-            </w:r>
-            <w:r>
-              <w:rPr>
-                <w:b/>
-                <w:lang w:val="en-US"/>
-              </w:rPr>
-              <w:instrText xml:space="preserve"> MERGEFIELD  assignmenttechniquesheader4  \* MERGEFORMAT </w:instrText>
-            </w:r>
-            <w:r>
-              <w:rPr>
-                <w:b/>
-              </w:rPr>
-              <w:fldChar w:fldCharType="separate"/>
-            </w:r>
-            <w:r>
-              <w:rPr>
-                <w:b/>
-                <w:noProof/>
-                <w:lang w:val="en-US"/>
-              </w:rPr>
-              <w:t>«assignmenttechniquesheader4»</w:t>
-            </w:r>
-            <w:r>
-              <w:rPr>
-                <w:b/>
-              </w:rPr>
-              <w:fldChar w:fldCharType="end"/>
-            </w:r>
-            <w:fldSimple w:instr=" MERGEFIELD  assignmenttechniques4  \* MERGEFORMAT ">
-              <w:r>
-                <w:rPr>
-                  <w:noProof/>
-                </w:rPr>
-                <w:t>«assignmenttechniques4»</w:t>
-              </w:r>
-            </w:fldSimple>
-            <w:bookmarkStart w:id="0" w:name="_GoBack"/>
-            <w:bookmarkEnd w:id="0"/>
-          </w:p>
-          <w:p>
-            <w:pPr>
-              <w:pStyle w:val="Text1-Vanlig"/>
-              <w:spacing w:after="100" w:afterAutospacing="1"/>
-              <w:rPr>
-                <w:rFonts w:asciiTheme="minorHAnsi" w:eastAsiaTheme="minorEastAsia" w:hAnsiTheme="minorHAnsi" w:cstheme="minorBidi"/>
-                <w:sz w:val="22"/>
-                <w:szCs w:val="22"/>
-                <w:lang w:val="en-US" w:eastAsia="sv-SE"/>
-              </w:rPr>
-            </w:pPr>
-          </w:p>
-        </w:tc>
-      </w:tr>
-    </w:tbl>
-    <w:p>
-      <w:pPr>
-        <w:rPr>
-          <w:b/>
-          <w:sz w:val="28"/>
-          <w:szCs w:val="28"/>
-          <w:lang w:val="en-US"/>
-        </w:rPr>
-      </w:pPr>
-    </w:p>
     <w:sectPr>
-      <w:headerReference w:type="even" r:id="rId8"/>
-      <w:headerReference w:type="default" r:id="rId9"/>
-      <w:footerReference w:type="even" r:id="rId10"/>
-      <w:footerReference w:type="default" r:id="rId11"/>
-      <w:headerReference w:type="first" r:id="rId12"/>
-      <w:footerReference w:type="first" r:id="rId13"/>
+      <w:headerReference w:type="default" r:id="rId8"/>
+      <w:footerReference w:type="default" r:id="rId9"/>
       <w:pgSz w:w="11906" w:h="16838"/>
       <w:pgMar w:top="1417" w:right="1417" w:bottom="1417" w:left="1417" w:header="510" w:footer="227" w:gutter="0"/>
       <w:cols w:space="708"/>
@@ -3323,16 +1594,6 @@
   <w:p>
     <w:pPr>
       <w:pStyle w:val="Sidfot"/>
-    </w:pPr>
-  </w:p>
-</w:ftr>
-</file>
-
-<file path=word/footer2.xml><?xml version="1.0" encoding="utf-8"?>
-<w:ftr xmlns:wpc="http://schemas.microsoft.com/office/word/2010/wordprocessingCanvas" xmlns:mc="http://schemas.openxmlformats.org/markup-compatibility/2006" xmlns:o="urn:schemas-microsoft-com:office:office" xmlns:r="http://schemas.openxmlformats.org/officeDocument/2006/relationships" xmlns:m="http://schemas.openxmlformats.org/officeDocument/2006/math" xmlns:v="urn:schemas-microsoft-com:vml" xmlns:wp14="http://schemas.microsoft.com/office/word/2010/wordprocessingDrawing" xmlns:wp="http://schemas.openxmlformats.org/drawingml/2006/wordprocessingDrawing" xmlns:w10="urn:schemas-microsoft-com:office:word" xmlns:w="http://schemas.openxmlformats.org/wordprocessingml/2006/main" xmlns:w14="http://schemas.microsoft.com/office/word/2010/wordml" xmlns:w15="http://schemas.microsoft.com/office/word/2012/wordml" xmlns:wpg="http://schemas.microsoft.com/office/word/2010/wordprocessingGroup" xmlns:wpi="http://schemas.microsoft.com/office/word/2010/wordprocessingInk" xmlns:wne="http://schemas.microsoft.com/office/word/2006/wordml" xmlns:wps="http://schemas.microsoft.com/office/word/2010/wordprocessingShape" mc:Ignorable="w14 w15 wp14">
-  <w:p>
-    <w:pPr>
-      <w:pStyle w:val="Sidfot"/>
       <w:jc w:val="center"/>
     </w:pPr>
     <w:fldSimple w:instr=" MERGEFIELD  employeename  \* MERGEFORMAT ">
@@ -3358,16 +1619,6 @@
       </w:r>
     </w:fldSimple>
   </w:p>
-  <w:p>
-    <w:pPr>
-      <w:pStyle w:val="Sidfot"/>
-    </w:pPr>
-  </w:p>
-</w:ftr>
-</file>
-
-<file path=word/footer3.xml><?xml version="1.0" encoding="utf-8"?>
-<w:ftr xmlns:wpc="http://schemas.microsoft.com/office/word/2010/wordprocessingCanvas" xmlns:mc="http://schemas.openxmlformats.org/markup-compatibility/2006" xmlns:o="urn:schemas-microsoft-com:office:office" xmlns:r="http://schemas.openxmlformats.org/officeDocument/2006/relationships" xmlns:m="http://schemas.openxmlformats.org/officeDocument/2006/math" xmlns:v="urn:schemas-microsoft-com:vml" xmlns:wp14="http://schemas.microsoft.com/office/word/2010/wordprocessingDrawing" xmlns:wp="http://schemas.openxmlformats.org/drawingml/2006/wordprocessingDrawing" xmlns:w10="urn:schemas-microsoft-com:office:word" xmlns:w="http://schemas.openxmlformats.org/wordprocessingml/2006/main" xmlns:w14="http://schemas.microsoft.com/office/word/2010/wordml" xmlns:w15="http://schemas.microsoft.com/office/word/2012/wordml" xmlns:wpg="http://schemas.microsoft.com/office/word/2010/wordprocessingGroup" xmlns:wpi="http://schemas.microsoft.com/office/word/2010/wordprocessingInk" xmlns:wne="http://schemas.microsoft.com/office/word/2006/wordml" xmlns:wps="http://schemas.microsoft.com/office/word/2010/wordprocessingShape" mc:Ignorable="w14 w15 wp14">
   <w:p>
     <w:pPr>
       <w:pStyle w:val="Sidfot"/>
@@ -3407,37 +1658,22 @@
     <w:pPr>
       <w:pStyle w:val="Sidhuvud"/>
     </w:pPr>
-  </w:p>
-</w:hdr>
-</file>
-
-<file path=word/header2.xml><?xml version="1.0" encoding="utf-8"?>
-<w:hdr xmlns:wpc="http://schemas.microsoft.com/office/word/2010/wordprocessingCanvas" xmlns:mc="http://schemas.openxmlformats.org/markup-compatibility/2006" xmlns:o="urn:schemas-microsoft-com:office:office" xmlns:r="http://schemas.openxmlformats.org/officeDocument/2006/relationships" xmlns:m="http://schemas.openxmlformats.org/officeDocument/2006/math" xmlns:v="urn:schemas-microsoft-com:vml" xmlns:wp14="http://schemas.microsoft.com/office/word/2010/wordprocessingDrawing" xmlns:wp="http://schemas.openxmlformats.org/drawingml/2006/wordprocessingDrawing" xmlns:w10="urn:schemas-microsoft-com:office:word" xmlns:w="http://schemas.openxmlformats.org/wordprocessingml/2006/main" xmlns:w14="http://schemas.microsoft.com/office/word/2010/wordml" xmlns:w15="http://schemas.microsoft.com/office/word/2012/wordml" xmlns:wpg="http://schemas.microsoft.com/office/word/2010/wordprocessingGroup" xmlns:wpi="http://schemas.microsoft.com/office/word/2010/wordprocessingInk" xmlns:wne="http://schemas.microsoft.com/office/word/2006/wordml" xmlns:wps="http://schemas.microsoft.com/office/word/2010/wordprocessingShape" mc:Ignorable="w14 w15 wp14">
-  <w:p>
-    <w:pPr>
-      <w:pStyle w:val="Sidhuvud"/>
-      <w:rPr>
-        <w:b/>
-        <w:sz w:val="32"/>
-        <w:szCs w:val="32"/>
-      </w:rPr>
-    </w:pPr>
     <w:r>
       <w:rPr>
         <w:noProof/>
       </w:rPr>
       <w:drawing>
-        <wp:anchor distT="0" distB="0" distL="114300" distR="114300" simplePos="0" relativeHeight="251658240" behindDoc="0" locked="0" layoutInCell="1" allowOverlap="1" wp14:anchorId="7F018A12" wp14:editId="437618B2">
+        <wp:anchor distT="0" distB="0" distL="114300" distR="114300" simplePos="0" relativeHeight="251658240" behindDoc="0" locked="0" layoutInCell="1" allowOverlap="1" wp14:anchorId="2DC5C8C2" wp14:editId="17B38542">
           <wp:simplePos x="0" y="0"/>
           <wp:positionH relativeFrom="column">
-            <wp:posOffset>-556895</wp:posOffset>
+            <wp:posOffset>-642620</wp:posOffset>
           </wp:positionH>
           <wp:positionV relativeFrom="paragraph">
-            <wp:posOffset>-87630</wp:posOffset>
+            <wp:posOffset>112395</wp:posOffset>
           </wp:positionV>
           <wp:extent cx="752475" cy="601980"/>
-          <wp:effectExtent l="266700" t="190500" r="219075" b="140970"/>
-          <wp:wrapTopAndBottom/>
+          <wp:effectExtent l="266700" t="209550" r="200025" b="198120"/>
+          <wp:wrapSquare wrapText="bothSides"/>
           <wp:docPr id="3" name="Bildobjekt 2" descr="aptitudlogga.jpg"/>
           <wp:cNvGraphicFramePr>
             <a:graphicFrameLocks xmlns:a="http://schemas.openxmlformats.org/drawingml/2006/main" noChangeAspect="1"/>
@@ -3450,7 +1686,13 @@
                   <pic:cNvPicPr/>
                 </pic:nvPicPr>
                 <pic:blipFill>
-                  <a:blip r:embed="rId1"/>
+                  <a:blip r:embed="rId1">
+                    <a:extLst>
+                      <a:ext uri="{28A0092B-C50C-407E-A947-70E740481C1C}">
+                        <a14:useLocalDpi xmlns:a14="http://schemas.microsoft.com/office/drawing/2010/main" val="0"/>
+                      </a:ext>
+                    </a:extLst>
+                  </a:blip>
                   <a:stretch>
                     <a:fillRect/>
                   </a:stretch>
@@ -3502,6 +1744,21 @@
         </wp:anchor>
       </w:drawing>
     </w:r>
+  </w:p>
+  <w:p>
+    <w:pPr>
+      <w:pStyle w:val="Sidhuvud"/>
+    </w:pPr>
+  </w:p>
+  <w:p>
+    <w:pPr>
+      <w:pStyle w:val="Sidhuvud"/>
+      <w:rPr>
+        <w:b/>
+        <w:sz w:val="32"/>
+        <w:szCs w:val="32"/>
+      </w:rPr>
+    </w:pPr>
     <w:r>
       <w:tab/>
     </w:r>
@@ -3620,16 +1877,6 @@
       <w:rPr>
         <w:b/>
       </w:rPr>
-    </w:pPr>
-  </w:p>
-</w:hdr>
-</file>
-
-<file path=word/header3.xml><?xml version="1.0" encoding="utf-8"?>
-<w:hdr xmlns:wpc="http://schemas.microsoft.com/office/word/2010/wordprocessingCanvas" xmlns:mc="http://schemas.openxmlformats.org/markup-compatibility/2006" xmlns:o="urn:schemas-microsoft-com:office:office" xmlns:r="http://schemas.openxmlformats.org/officeDocument/2006/relationships" xmlns:m="http://schemas.openxmlformats.org/officeDocument/2006/math" xmlns:v="urn:schemas-microsoft-com:vml" xmlns:wp14="http://schemas.microsoft.com/office/word/2010/wordprocessingDrawing" xmlns:wp="http://schemas.openxmlformats.org/drawingml/2006/wordprocessingDrawing" xmlns:w10="urn:schemas-microsoft-com:office:word" xmlns:w="http://schemas.openxmlformats.org/wordprocessingml/2006/main" xmlns:w14="http://schemas.microsoft.com/office/word/2010/wordml" xmlns:w15="http://schemas.microsoft.com/office/word/2012/wordml" xmlns:wpg="http://schemas.microsoft.com/office/word/2010/wordprocessingGroup" xmlns:wpi="http://schemas.microsoft.com/office/word/2010/wordprocessingInk" xmlns:wne="http://schemas.microsoft.com/office/word/2006/wordml" xmlns:wps="http://schemas.microsoft.com/office/word/2010/wordprocessingShape" mc:Ignorable="w14 w15 wp14">
-  <w:p>
-    <w:pPr>
-      <w:pStyle w:val="Sidhuvud"/>
     </w:pPr>
   </w:p>
 </w:hdr>
@@ -4732,7 +2979,7 @@
 </file>
 
 <file path=customXml/itemProps1.xml><?xml version="1.0" encoding="utf-8"?>
-<ds:datastoreItem xmlns:ds="http://schemas.openxmlformats.org/officeDocument/2006/customXml" ds:itemID="{327B89D9-9B59-48BF-B6F0-7799D5328034}">
+<ds:datastoreItem xmlns:ds="http://schemas.openxmlformats.org/officeDocument/2006/customXml" ds:itemID="{DDC20308-2B78-460B-8DA9-2D8405336102}">
   <ds:schemaRefs>
     <ds:schemaRef ds:uri="http://schemas.openxmlformats.org/officeDocument/2006/bibliography"/>
   </ds:schemaRefs>

</xml_diff>

<commit_message>
styling and modified gen
</commit_message>
<xml_diff>
--- a/web-cv-rest/src/main/resources/msmall.docx
+++ b/web-cv-rest/src/main/resources/msmall.docx
@@ -73,55 +73,13 @@
                               <w:autoSpaceDE w:val="0"/>
                               <w:autoSpaceDN w:val="0"/>
                               <w:adjustRightInd w:val="0"/>
-                              <w:spacing w:after="0" w:line="240" w:lineRule="auto"/>
-                              <w:rPr>
-                                <w:rFonts w:ascii="Californian FB" w:hAnsi="Californian FB"/>
-                              </w:rPr>
+                              <w:spacing w:line="240" w:lineRule="auto"/>
                             </w:pPr>
-                          </w:p>
-                          <w:tbl>
-                            <w:tblPr>
-                              <w:tblStyle w:val="Tabellrutnt"/>
-                              <w:tblW w:w="0" w:type="auto"/>
-                              <w:tblBorders>
-                                <w:top w:val="none" w:sz="0" w:space="0" w:color="auto"/>
-                                <w:left w:val="none" w:sz="0" w:space="0" w:color="auto"/>
-                                <w:bottom w:val="none" w:sz="0" w:space="0" w:color="auto"/>
-                                <w:right w:val="none" w:sz="0" w:space="0" w:color="auto"/>
-                                <w:insideH w:val="none" w:sz="0" w:space="0" w:color="auto"/>
-                                <w:insideV w:val="none" w:sz="0" w:space="0" w:color="auto"/>
-                              </w:tblBorders>
-                              <w:tblLook w:val="04A0" w:firstRow="1" w:lastRow="0" w:firstColumn="1" w:lastColumn="0" w:noHBand="0" w:noVBand="1"/>
-                            </w:tblPr>
-                            <w:tblGrid>
-                              <w:gridCol w:w="8687"/>
-                            </w:tblGrid>
-                            <w:tr>
-                              <w:tc>
-                                <w:tcPr>
-                                  <w:tcW w:w="8692" w:type="dxa"/>
-                                </w:tcPr>
-                                <w:p>
-                                  <w:pPr>
-                                    <w:autoSpaceDE w:val="0"/>
-                                    <w:autoSpaceDN w:val="0"/>
-                                    <w:adjustRightInd w:val="0"/>
-                                    <w:spacing w:after="200"/>
-                                  </w:pPr>
-                                  <w:r>
-                                    <w:t>infotext</w:t>
-                                  </w:r>
-                                </w:p>
-                              </w:tc>
-                            </w:tr>
-                          </w:tbl>
-                          <w:p>
-                            <w:pPr>
-                              <w:autoSpaceDE w:val="0"/>
-                              <w:autoSpaceDN w:val="0"/>
-                              <w:adjustRightInd w:val="0"/>
-                              <w:spacing w:after="0" w:line="240" w:lineRule="auto"/>
-                            </w:pPr>
+                            <w:r>
+                              <w:t>infotext</w:t>
+                            </w:r>
+                            <w:bookmarkStart w:id="0" w:name="_GoBack"/>
+                            <w:bookmarkEnd w:id="0"/>
                           </w:p>
                         </w:txbxContent>
                       </wps:txbx>
@@ -155,55 +113,13 @@
                         <w:autoSpaceDE w:val="0"/>
                         <w:autoSpaceDN w:val="0"/>
                         <w:adjustRightInd w:val="0"/>
-                        <w:spacing w:after="0" w:line="240" w:lineRule="auto"/>
-                        <w:rPr>
-                          <w:rFonts w:ascii="Californian FB" w:hAnsi="Californian FB"/>
-                        </w:rPr>
+                        <w:spacing w:line="240" w:lineRule="auto"/>
                       </w:pPr>
-                    </w:p>
-                    <w:tbl>
-                      <w:tblPr>
-                        <w:tblStyle w:val="Tabellrutnt"/>
-                        <w:tblW w:w="0" w:type="auto"/>
-                        <w:tblBorders>
-                          <w:top w:val="none" w:sz="0" w:space="0" w:color="auto"/>
-                          <w:left w:val="none" w:sz="0" w:space="0" w:color="auto"/>
-                          <w:bottom w:val="none" w:sz="0" w:space="0" w:color="auto"/>
-                          <w:right w:val="none" w:sz="0" w:space="0" w:color="auto"/>
-                          <w:insideH w:val="none" w:sz="0" w:space="0" w:color="auto"/>
-                          <w:insideV w:val="none" w:sz="0" w:space="0" w:color="auto"/>
-                        </w:tblBorders>
-                        <w:tblLook w:val="04A0" w:firstRow="1" w:lastRow="0" w:firstColumn="1" w:lastColumn="0" w:noHBand="0" w:noVBand="1"/>
-                      </w:tblPr>
-                      <w:tblGrid>
-                        <w:gridCol w:w="8687"/>
-                      </w:tblGrid>
-                      <w:tr>
-                        <w:tc>
-                          <w:tcPr>
-                            <w:tcW w:w="8692" w:type="dxa"/>
-                          </w:tcPr>
-                          <w:p>
-                            <w:pPr>
-                              <w:autoSpaceDE w:val="0"/>
-                              <w:autoSpaceDN w:val="0"/>
-                              <w:adjustRightInd w:val="0"/>
-                              <w:spacing w:after="200"/>
-                            </w:pPr>
-                            <w:r>
-                              <w:t>infotext</w:t>
-                            </w:r>
-                          </w:p>
-                        </w:tc>
-                      </w:tr>
-                    </w:tbl>
-                    <w:p>
-                      <w:pPr>
-                        <w:autoSpaceDE w:val="0"/>
-                        <w:autoSpaceDN w:val="0"/>
-                        <w:adjustRightInd w:val="0"/>
-                        <w:spacing w:after="0" w:line="240" w:lineRule="auto"/>
-                      </w:pPr>
+                      <w:r>
+                        <w:t>infotext</w:t>
+                      </w:r>
+                      <w:bookmarkStart w:id="1" w:name="_GoBack"/>
+                      <w:bookmarkEnd w:id="1"/>
                     </w:p>
                   </w:txbxContent>
                 </v:textbox>
@@ -1568,7 +1484,6 @@
                 <w:szCs w:val="28"/>
               </w:rPr>
             </w:pPr>
-            <w:proofErr w:type="spellStart"/>
             <w:r>
               <w:rPr>
                 <w:rFonts w:ascii="Calibri" w:eastAsia="Times New Roman" w:hAnsi="Calibri"/>
@@ -1579,7 +1494,6 @@
               </w:rPr>
               <w:t>customer</w:t>
             </w:r>
-            <w:proofErr w:type="spellEnd"/>
           </w:p>
         </w:tc>
         <w:tc>
@@ -1647,7 +1561,6 @@
                 <w:bCs/>
               </w:rPr>
             </w:pPr>
-            <w:proofErr w:type="spellStart"/>
             <w:r>
               <w:rPr>
                 <w:rFonts w:ascii="Calibri" w:eastAsia="Times New Roman" w:hAnsi="Calibri"/>
@@ -1655,7 +1568,6 @@
               </w:rPr>
               <w:t>assignemnttext</w:t>
             </w:r>
-            <w:proofErr w:type="spellEnd"/>
           </w:p>
         </w:tc>
       </w:tr>
@@ -1696,7 +1608,6 @@
                 <w:bCs/>
               </w:rPr>
             </w:pPr>
-            <w:proofErr w:type="spellStart"/>
             <w:r>
               <w:rPr>
                 <w:rFonts w:ascii="Calibri" w:eastAsia="Times New Roman" w:hAnsi="Calibri"/>
@@ -1704,7 +1615,6 @@
               </w:rPr>
               <w:t>assignmentrole</w:t>
             </w:r>
-            <w:proofErr w:type="spellEnd"/>
           </w:p>
         </w:tc>
       </w:tr>
@@ -1747,9 +1657,6 @@
                 <w:bCs/>
               </w:rPr>
             </w:pPr>
-            <w:bookmarkStart w:id="0" w:name="_GoBack"/>
-            <w:bookmarkEnd w:id="0"/>
-            <w:proofErr w:type="spellStart"/>
             <w:r>
               <w:rPr>
                 <w:rFonts w:ascii="Calibri" w:eastAsia="Times New Roman" w:hAnsi="Calibri"/>
@@ -1757,7 +1664,6 @@
               </w:rPr>
               <w:t>assignmenttek</w:t>
             </w:r>
-            <w:proofErr w:type="spellEnd"/>
           </w:p>
         </w:tc>
       </w:tr>
@@ -2071,27 +1977,7 @@
         <w:sz w:val="28"/>
         <w:szCs w:val="28"/>
       </w:rPr>
-      <w:t>«</w:t>
-    </w:r>
-    <w:proofErr w:type="spellStart"/>
-    <w:r>
-      <w:rPr>
-        <w:b/>
-        <w:noProof/>
-        <w:sz w:val="28"/>
-        <w:szCs w:val="28"/>
-      </w:rPr>
-      <w:t>employeerole</w:t>
-    </w:r>
-    <w:proofErr w:type="spellEnd"/>
-    <w:r>
-      <w:rPr>
-        <w:b/>
-        <w:noProof/>
-        <w:sz w:val="28"/>
-        <w:szCs w:val="28"/>
-      </w:rPr>
-      <w:t>»</w:t>
+      <w:t>«employeerole»</w:t>
     </w:r>
     <w:r>
       <w:rPr>
@@ -3211,7 +3097,7 @@
 </file>
 
 <file path=customXml/itemProps1.xml><?xml version="1.0" encoding="utf-8"?>
-<ds:datastoreItem xmlns:ds="http://schemas.openxmlformats.org/officeDocument/2006/customXml" ds:itemID="{7FB90FAB-DEFE-490F-AC82-FF531F4341BB}">
+<ds:datastoreItem xmlns:ds="http://schemas.openxmlformats.org/officeDocument/2006/customXml" ds:itemID="{1C226F04-D4C0-4B39-B0C7-E0DAF17F1E2B}">
   <ds:schemaRefs>
     <ds:schemaRef ds:uri="http://schemas.openxmlformats.org/officeDocument/2006/bibliography"/>
   </ds:schemaRefs>

</xml_diff>